<commit_message>
modelos do banco no word prints telas website
</commit_message>
<xml_diff>
--- a/Documentação/Modelo - Documento do Projeto GF 1o Semestre - v01.docx
+++ b/Documentação/Modelo - Documento do Projeto GF 1o Semestre - v01.docx
@@ -2409,11 +2409,22 @@
       <w:pPr>
         <w:pStyle w:val="FolhadeRostodosCaptulos"/>
       </w:pPr>
-      <w:fldSimple w:instr=" REF _Ref125306779 \w ">
-        <w:r>
-          <w:t>1</w:t>
-        </w:r>
-      </w:fldSimple>
+      <w:r>
+        <w:lastRenderedPageBreak/>
+        <w:fldChar w:fldCharType="begin"/>
+      </w:r>
+      <w:r>
+        <w:instrText xml:space="preserve"> REF _Ref125306779 \w </w:instrText>
+      </w:r>
+      <w:r>
+        <w:fldChar w:fldCharType="separate"/>
+      </w:r>
+      <w:r>
+        <w:t>1</w:t>
+      </w:r>
+      <w:r>
+        <w:fldChar w:fldCharType="end"/>
+      </w:r>
       <w:r>
         <w:tab/>
       </w:r>
@@ -2710,6 +2721,7 @@
         <w:t>(</w:t>
       </w:r>
       <w:proofErr w:type="spellStart"/>
+      <w:proofErr w:type="gramStart"/>
       <w:r>
         <w:rPr>
           <w:highlight w:val="yellow"/>
@@ -2721,7 +2733,14 @@
         <w:rPr>
           <w:highlight w:val="yellow"/>
         </w:rPr>
-        <w:t xml:space="preserve"> ?)</w:t>
+        <w:t xml:space="preserve"> ?</w:t>
+      </w:r>
+      <w:proofErr w:type="gramEnd"/>
+      <w:r>
+        <w:rPr>
+          <w:highlight w:val="yellow"/>
+        </w:rPr>
+        <w:t>)</w:t>
       </w:r>
     </w:p>
     <w:p>
@@ -2761,8 +2780,16 @@
         <w:rPr>
           <w:highlight w:val="yellow"/>
         </w:rPr>
-        <w:t>controle de custos, etc.</w:t>
-      </w:r>
+        <w:t xml:space="preserve">controle de </w:t>
+      </w:r>
+      <w:proofErr w:type="gramStart"/>
+      <w:r>
+        <w:rPr>
+          <w:highlight w:val="yellow"/>
+        </w:rPr>
+        <w:t>custos, etc.</w:t>
+      </w:r>
+      <w:proofErr w:type="gramEnd"/>
     </w:p>
     <w:p>
       <w:pPr>
@@ -3291,7 +3318,21 @@
         <w:rPr>
           <w:highlight w:val="yellow"/>
         </w:rPr>
-        <w:t>, Time de Desenvolvimento, etc. Deixar claro quem fez o quê no projeto, um integrante pode ter mais de um papel no projeto.</w:t>
+        <w:t xml:space="preserve">, Time de </w:t>
+      </w:r>
+      <w:proofErr w:type="gramStart"/>
+      <w:r>
+        <w:rPr>
+          <w:highlight w:val="yellow"/>
+        </w:rPr>
+        <w:t>Desenvolvimento, etc.</w:t>
+      </w:r>
+      <w:proofErr w:type="gramEnd"/>
+      <w:r>
+        <w:rPr>
+          <w:highlight w:val="yellow"/>
+        </w:rPr>
+        <w:t xml:space="preserve"> Deixar claro quem fez o quê no projeto, um integrante pode ter mais de um papel no projeto.</w:t>
       </w:r>
     </w:p>
     <w:p>
@@ -3509,10 +3550,17 @@
     <w:p>
       <w:r>
         <w:tab/>
+      </w:r>
+      <w:proofErr w:type="gramStart"/>
+      <w:r>
         <w:t xml:space="preserve">( </w:t>
       </w:r>
       <w:r>
-        <w:t>TRELLO BUNITO</w:t>
+        <w:t>TRELLO</w:t>
+      </w:r>
+      <w:proofErr w:type="gramEnd"/>
+      <w:r>
+        <w:t xml:space="preserve"> BUNITO</w:t>
       </w:r>
       <w:r>
         <w:t xml:space="preserve"> )</w:t>
@@ -3577,8 +3625,13 @@
       </w:r>
     </w:p>
     <w:p>
-      <w:r>
-        <w:t>( TRELLO )</w:t>
+      <w:proofErr w:type="gramStart"/>
+      <w:r>
+        <w:t>( TRELLO</w:t>
+      </w:r>
+      <w:proofErr w:type="gramEnd"/>
+      <w:r>
+        <w:t xml:space="preserve"> )</w:t>
       </w:r>
     </w:p>
     <w:p>
@@ -3614,11 +3667,22 @@
       <w:pPr>
         <w:pStyle w:val="FolhadeRostodosCaptulos"/>
       </w:pPr>
-      <w:fldSimple w:instr=" REF _Ref125306944 \w ">
-        <w:r>
-          <w:t>3</w:t>
-        </w:r>
-      </w:fldSimple>
+      <w:r>
+        <w:lastRenderedPageBreak/>
+        <w:fldChar w:fldCharType="begin"/>
+      </w:r>
+      <w:r>
+        <w:instrText xml:space="preserve"> REF _Ref125306944 \w </w:instrText>
+      </w:r>
+      <w:r>
+        <w:fldChar w:fldCharType="separate"/>
+      </w:r>
+      <w:r>
+        <w:t>3</w:t>
+      </w:r>
+      <w:r>
+        <w:fldChar w:fldCharType="end"/>
+      </w:r>
       <w:r>
         <w:tab/>
       </w:r>
@@ -3710,14 +3774,22 @@
         <w:rPr>
           <w:highlight w:val="yellow"/>
         </w:rPr>
-        <w:t>Descrição da solução, detalhamento dos componentes utilizados, diagramas de arquitetura</w:t>
-      </w:r>
+        <w:t xml:space="preserve">Descrição da solução, detalhamento dos componentes utilizados, diagramas de </w:t>
+      </w:r>
+      <w:proofErr w:type="gramStart"/>
       <w:r>
         <w:rPr>
           <w:highlight w:val="yellow"/>
         </w:rPr>
+        <w:t>arquitetura</w:t>
+      </w:r>
+      <w:r>
+        <w:rPr>
+          <w:highlight w:val="yellow"/>
+        </w:rPr>
         <w:t>, etc.</w:t>
       </w:r>
+      <w:proofErr w:type="gramEnd"/>
     </w:p>
     <w:p>
       <w:pPr>
@@ -3779,42 +3851,2927 @@
         </w:rPr>
       </w:pPr>
     </w:p>
-    <w:p/>
-    <w:p>
-      <w:pPr>
-        <w:pStyle w:val="Heading2"/>
-        <w:rPr>
-          <w:b/>
-        </w:rPr>
-      </w:pPr>
-      <w:bookmarkStart w:id="21" w:name="_Toc73427778"/>
-      <w:r>
-        <w:rPr>
-          <w:b/>
-        </w:rPr>
-        <w:t>Banco de Dados</w:t>
-      </w:r>
-      <w:bookmarkEnd w:id="21"/>
-      <w:r>
-        <w:rPr>
-          <w:b/>
-        </w:rPr>
-        <w:t xml:space="preserve"> </w:t>
-      </w:r>
-    </w:p>
-    <w:p/>
-    <w:p>
-      <w:r>
-        <w:tab/>
-      </w:r>
-      <w:r>
-        <w:t>Modelo Conceitual, Lógico e Físico do Banco de Dados</w:t>
-      </w:r>
-    </w:p>
-    <w:p>
-      <w:pPr>
+    <w:p>
+      <w:pPr>
+        <w:tabs>
+          <w:tab w:val="clear" w:pos="851"/>
+        </w:tabs>
         <w:spacing w:line="240" w:lineRule="auto"/>
         <w:jc w:val="left"/>
+      </w:pPr>
+      <w:r>
+        <w:br w:type="page"/>
+      </w:r>
+    </w:p>
+    <w:p>
+      <w:pPr>
+        <w:pStyle w:val="Heading2"/>
+        <w:rPr>
+          <w:b/>
+        </w:rPr>
+      </w:pPr>
+      <w:bookmarkStart w:id="21" w:name="_Toc73427778"/>
+      <w:r>
+        <w:rPr>
+          <w:b/>
+        </w:rPr>
+        <w:lastRenderedPageBreak/>
+        <w:t>Banco de Dados</w:t>
+      </w:r>
+      <w:bookmarkEnd w:id="21"/>
+      <w:r>
+        <w:rPr>
+          <w:b/>
+        </w:rPr>
+        <w:t xml:space="preserve"> </w:t>
+      </w:r>
+    </w:p>
+    <w:p>
+      <w:pPr>
+        <w:rPr>
+          <w:highlight w:val="yellow"/>
+        </w:rPr>
+      </w:pPr>
+      <w:r>
+        <w:tab/>
+      </w:r>
+      <w:r>
+        <w:rPr>
+          <w:highlight w:val="yellow"/>
+        </w:rPr>
+        <w:t xml:space="preserve">Modelo Conceitual, </w:t>
+      </w:r>
+    </w:p>
+    <w:p>
+      <w:pPr>
+        <w:rPr>
+          <w:highlight w:val="yellow"/>
+        </w:rPr>
+      </w:pPr>
+    </w:p>
+    <w:p>
+      <w:pPr>
+        <w:rPr>
+          <w:highlight w:val="yellow"/>
+        </w:rPr>
+      </w:pPr>
+      <w:r>
+        <w:rPr>
+          <w:noProof/>
+          <w:highlight w:val="yellow"/>
+        </w:rPr>
+        <w:drawing>
+          <wp:anchor distT="0" distB="0" distL="114300" distR="114300" simplePos="0" relativeHeight="251658240" behindDoc="1" locked="0" layoutInCell="1" allowOverlap="1" wp14:anchorId="09A1B51F" wp14:editId="46011A5A">
+            <wp:simplePos x="0" y="0"/>
+            <wp:positionH relativeFrom="column">
+              <wp:posOffset>-203835</wp:posOffset>
+            </wp:positionH>
+            <wp:positionV relativeFrom="paragraph">
+              <wp:posOffset>238125</wp:posOffset>
+            </wp:positionV>
+            <wp:extent cx="5810250" cy="4676775"/>
+            <wp:effectExtent l="0" t="0" r="0" b="0"/>
+            <wp:wrapTight wrapText="bothSides">
+              <wp:wrapPolygon edited="0">
+                <wp:start x="0" y="0"/>
+                <wp:lineTo x="0" y="21556"/>
+                <wp:lineTo x="21529" y="21556"/>
+                <wp:lineTo x="21529" y="0"/>
+                <wp:lineTo x="0" y="0"/>
+              </wp:wrapPolygon>
+            </wp:wrapTight>
+            <wp:docPr id="6" name="Picture 6"/>
+            <wp:cNvGraphicFramePr>
+              <a:graphicFrameLocks xmlns:a="http://schemas.openxmlformats.org/drawingml/2006/main" noChangeAspect="1"/>
+            </wp:cNvGraphicFramePr>
+            <a:graphic xmlns:a="http://schemas.openxmlformats.org/drawingml/2006/main">
+              <a:graphicData uri="http://schemas.openxmlformats.org/drawingml/2006/picture">
+                <pic:pic xmlns:pic="http://schemas.openxmlformats.org/drawingml/2006/picture">
+                  <pic:nvPicPr>
+                    <pic:cNvPr id="0" name="Picture 2"/>
+                    <pic:cNvPicPr>
+                      <a:picLocks noChangeAspect="1" noChangeArrowheads="1"/>
+                    </pic:cNvPicPr>
+                  </pic:nvPicPr>
+                  <pic:blipFill>
+                    <a:blip r:embed="rId25">
+                      <a:extLst>
+                        <a:ext uri="{28A0092B-C50C-407E-A947-70E740481C1C}">
+                          <a14:useLocalDpi xmlns:a14="http://schemas.microsoft.com/office/drawing/2010/main" val="0"/>
+                        </a:ext>
+                      </a:extLst>
+                    </a:blip>
+                    <a:srcRect/>
+                    <a:stretch>
+                      <a:fillRect/>
+                    </a:stretch>
+                  </pic:blipFill>
+                  <pic:spPr bwMode="auto">
+                    <a:xfrm>
+                      <a:off x="0" y="0"/>
+                      <a:ext cx="5810250" cy="4676775"/>
+                    </a:xfrm>
+                    <a:prstGeom prst="rect">
+                      <a:avLst/>
+                    </a:prstGeom>
+                    <a:noFill/>
+                    <a:ln>
+                      <a:noFill/>
+                    </a:ln>
+                  </pic:spPr>
+                </pic:pic>
+              </a:graphicData>
+            </a:graphic>
+          </wp:anchor>
+        </w:drawing>
+      </w:r>
+    </w:p>
+    <w:p>
+      <w:pPr>
+        <w:rPr>
+          <w:highlight w:val="yellow"/>
+        </w:rPr>
+      </w:pPr>
+    </w:p>
+    <w:p>
+      <w:r>
+        <w:tab/>
+      </w:r>
+    </w:p>
+    <w:p>
+      <w:pPr>
+        <w:tabs>
+          <w:tab w:val="clear" w:pos="851"/>
+        </w:tabs>
+        <w:spacing w:line="240" w:lineRule="auto"/>
+        <w:jc w:val="left"/>
+      </w:pPr>
+      <w:r>
+        <w:br w:type="page"/>
+      </w:r>
+    </w:p>
+    <w:p>
+      <w:pPr>
+        <w:rPr>
+          <w:highlight w:val="yellow"/>
+        </w:rPr>
+      </w:pPr>
+      <w:r>
+        <w:rPr>
+          <w:highlight w:val="yellow"/>
+        </w:rPr>
+        <w:lastRenderedPageBreak/>
+        <w:t xml:space="preserve">Modelo </w:t>
+      </w:r>
+      <w:r>
+        <w:rPr>
+          <w:highlight w:val="yellow"/>
+        </w:rPr>
+        <w:t xml:space="preserve">Lógico  </w:t>
+      </w:r>
+    </w:p>
+    <w:p>
+      <w:pPr>
+        <w:rPr>
+          <w:highlight w:val="yellow"/>
+        </w:rPr>
+      </w:pPr>
+      <w:r>
+        <w:rPr>
+          <w:noProof/>
+          <w:highlight w:val="yellow"/>
+        </w:rPr>
+        <w:drawing>
+          <wp:inline distT="0" distB="0" distL="0" distR="0" wp14:anchorId="48FFB76E" wp14:editId="12DA439C">
+            <wp:extent cx="5762625" cy="3990975"/>
+            <wp:effectExtent l="0" t="0" r="0" b="0"/>
+            <wp:docPr id="5" name="Picture 5"/>
+            <wp:cNvGraphicFramePr>
+              <a:graphicFrameLocks xmlns:a="http://schemas.openxmlformats.org/drawingml/2006/main" noChangeAspect="1"/>
+            </wp:cNvGraphicFramePr>
+            <a:graphic xmlns:a="http://schemas.openxmlformats.org/drawingml/2006/main">
+              <a:graphicData uri="http://schemas.openxmlformats.org/drawingml/2006/picture">
+                <pic:pic xmlns:pic="http://schemas.openxmlformats.org/drawingml/2006/picture">
+                  <pic:nvPicPr>
+                    <pic:cNvPr id="0" name="Picture 1"/>
+                    <pic:cNvPicPr>
+                      <a:picLocks noChangeAspect="1" noChangeArrowheads="1"/>
+                    </pic:cNvPicPr>
+                  </pic:nvPicPr>
+                  <pic:blipFill>
+                    <a:blip r:embed="rId26">
+                      <a:extLst>
+                        <a:ext uri="{28A0092B-C50C-407E-A947-70E740481C1C}">
+                          <a14:useLocalDpi xmlns:a14="http://schemas.microsoft.com/office/drawing/2010/main" val="0"/>
+                        </a:ext>
+                      </a:extLst>
+                    </a:blip>
+                    <a:srcRect/>
+                    <a:stretch>
+                      <a:fillRect/>
+                    </a:stretch>
+                  </pic:blipFill>
+                  <pic:spPr bwMode="auto">
+                    <a:xfrm>
+                      <a:off x="0" y="0"/>
+                      <a:ext cx="5762625" cy="3990975"/>
+                    </a:xfrm>
+                    <a:prstGeom prst="rect">
+                      <a:avLst/>
+                    </a:prstGeom>
+                    <a:noFill/>
+                    <a:ln>
+                      <a:noFill/>
+                    </a:ln>
+                  </pic:spPr>
+                </pic:pic>
+              </a:graphicData>
+            </a:graphic>
+          </wp:inline>
+        </w:drawing>
+      </w:r>
+    </w:p>
+    <w:p>
+      <w:pPr>
+        <w:rPr>
+          <w:highlight w:val="yellow"/>
+        </w:rPr>
+      </w:pPr>
+    </w:p>
+    <w:p>
+      <w:r>
+        <w:tab/>
+      </w:r>
+    </w:p>
+    <w:p>
+      <w:pPr>
+        <w:tabs>
+          <w:tab w:val="clear" w:pos="851"/>
+        </w:tabs>
+        <w:spacing w:line="240" w:lineRule="auto"/>
+        <w:jc w:val="left"/>
+      </w:pPr>
+      <w:r>
+        <w:br w:type="page"/>
+      </w:r>
+    </w:p>
+    <w:p>
+      <w:pPr>
+        <w:rPr>
+          <w:rFonts w:cs="Arial"/>
+        </w:rPr>
+      </w:pPr>
+      <w:r>
+        <w:rPr>
+          <w:rFonts w:cs="Arial"/>
+        </w:rPr>
+        <w:lastRenderedPageBreak/>
+        <w:t xml:space="preserve">Modelo </w:t>
+      </w:r>
+      <w:proofErr w:type="spellStart"/>
+      <w:r>
+        <w:rPr>
+          <w:rFonts w:cs="Arial"/>
+        </w:rPr>
+        <w:t>Fisico</w:t>
+      </w:r>
+      <w:proofErr w:type="spellEnd"/>
+      <w:r>
+        <w:rPr>
+          <w:rFonts w:cs="Arial"/>
+        </w:rPr>
+        <w:t xml:space="preserve"> SQL Server</w:t>
+      </w:r>
+    </w:p>
+    <w:p>
+      <w:pPr>
+        <w:tabs>
+          <w:tab w:val="clear" w:pos="851"/>
+        </w:tabs>
+        <w:spacing w:line="240" w:lineRule="auto"/>
+        <w:jc w:val="left"/>
+        <w:textAlignment w:val="baseline"/>
+        <w:rPr>
+          <w:rFonts w:cs="Arial"/>
+          <w:color w:val="000000"/>
+        </w:rPr>
+      </w:pPr>
+      <w:proofErr w:type="spellStart"/>
+      <w:r>
+        <w:rPr>
+          <w:rFonts w:cs="Arial"/>
+          <w:color w:val="000000"/>
+        </w:rPr>
+        <w:t>create</w:t>
+      </w:r>
+      <w:proofErr w:type="spellEnd"/>
+      <w:r>
+        <w:rPr>
+          <w:rFonts w:cs="Arial"/>
+          <w:color w:val="000000"/>
+        </w:rPr>
+        <w:t xml:space="preserve"> </w:t>
+      </w:r>
+      <w:proofErr w:type="spellStart"/>
+      <w:r>
+        <w:rPr>
+          <w:rFonts w:cs="Arial"/>
+          <w:color w:val="000000"/>
+        </w:rPr>
+        <w:t>table</w:t>
+      </w:r>
+      <w:proofErr w:type="spellEnd"/>
+      <w:r>
+        <w:rPr>
+          <w:rFonts w:cs="Arial"/>
+          <w:color w:val="000000"/>
+        </w:rPr>
+        <w:t xml:space="preserve"> </w:t>
+      </w:r>
+      <w:proofErr w:type="spellStart"/>
+      <w:r>
+        <w:rPr>
+          <w:rFonts w:cs="Arial"/>
+          <w:color w:val="000000"/>
+        </w:rPr>
+        <w:t>Endereco</w:t>
+      </w:r>
+      <w:proofErr w:type="spellEnd"/>
+      <w:r>
+        <w:rPr>
+          <w:rFonts w:cs="Arial"/>
+          <w:color w:val="000000"/>
+        </w:rPr>
+        <w:t xml:space="preserve"> ( </w:t>
+      </w:r>
+    </w:p>
+    <w:p>
+      <w:pPr>
+        <w:tabs>
+          <w:tab w:val="clear" w:pos="851"/>
+        </w:tabs>
+        <w:spacing w:line="240" w:lineRule="auto"/>
+        <w:jc w:val="left"/>
+        <w:textAlignment w:val="baseline"/>
+        <w:rPr>
+          <w:rFonts w:cs="Arial"/>
+          <w:color w:val="000000"/>
+        </w:rPr>
+      </w:pPr>
+      <w:proofErr w:type="spellStart"/>
+      <w:r>
+        <w:rPr>
+          <w:rFonts w:cs="Arial"/>
+          <w:color w:val="000000"/>
+        </w:rPr>
+        <w:t>idEndereco</w:t>
+      </w:r>
+      <w:proofErr w:type="spellEnd"/>
+      <w:r>
+        <w:rPr>
+          <w:rFonts w:cs="Arial"/>
+          <w:color w:val="000000"/>
+        </w:rPr>
+        <w:t xml:space="preserve"> </w:t>
+      </w:r>
+      <w:proofErr w:type="spellStart"/>
+      <w:r>
+        <w:rPr>
+          <w:rFonts w:cs="Arial"/>
+          <w:color w:val="000000"/>
+        </w:rPr>
+        <w:t>int</w:t>
+      </w:r>
+      <w:proofErr w:type="spellEnd"/>
+      <w:r>
+        <w:rPr>
+          <w:rFonts w:cs="Arial"/>
+          <w:color w:val="000000"/>
+        </w:rPr>
+        <w:t xml:space="preserve"> </w:t>
+      </w:r>
+      <w:proofErr w:type="spellStart"/>
+      <w:r>
+        <w:rPr>
+          <w:rFonts w:cs="Arial"/>
+          <w:color w:val="000000"/>
+        </w:rPr>
+        <w:t>primary</w:t>
+      </w:r>
+      <w:proofErr w:type="spellEnd"/>
+      <w:r>
+        <w:rPr>
+          <w:rFonts w:cs="Arial"/>
+          <w:color w:val="000000"/>
+        </w:rPr>
+        <w:t xml:space="preserve"> </w:t>
+      </w:r>
+      <w:proofErr w:type="spellStart"/>
+      <w:r>
+        <w:rPr>
+          <w:rFonts w:cs="Arial"/>
+          <w:color w:val="000000"/>
+        </w:rPr>
+        <w:t>key</w:t>
+      </w:r>
+      <w:proofErr w:type="spellEnd"/>
+      <w:r>
+        <w:rPr>
+          <w:rFonts w:cs="Arial"/>
+          <w:color w:val="000000"/>
+        </w:rPr>
+        <w:t xml:space="preserve"> </w:t>
+      </w:r>
+      <w:proofErr w:type="spellStart"/>
+      <w:r>
+        <w:rPr>
+          <w:rFonts w:cs="Arial"/>
+          <w:color w:val="000000"/>
+        </w:rPr>
+        <w:t>identity</w:t>
+      </w:r>
+      <w:proofErr w:type="spellEnd"/>
+      <w:r>
+        <w:rPr>
+          <w:rFonts w:cs="Arial"/>
+          <w:color w:val="000000"/>
+        </w:rPr>
+        <w:t>,</w:t>
+      </w:r>
+    </w:p>
+    <w:p>
+      <w:pPr>
+        <w:tabs>
+          <w:tab w:val="clear" w:pos="851"/>
+        </w:tabs>
+        <w:spacing w:line="240" w:lineRule="auto"/>
+        <w:jc w:val="left"/>
+        <w:textAlignment w:val="baseline"/>
+        <w:rPr>
+          <w:rFonts w:cs="Arial"/>
+          <w:color w:val="000000"/>
+        </w:rPr>
+      </w:pPr>
+      <w:r>
+        <w:rPr>
+          <w:rFonts w:cs="Arial"/>
+          <w:color w:val="000000"/>
+        </w:rPr>
+        <w:t xml:space="preserve">logradouro </w:t>
+      </w:r>
+      <w:proofErr w:type="spellStart"/>
+      <w:proofErr w:type="gramStart"/>
+      <w:r>
+        <w:rPr>
+          <w:rFonts w:cs="Arial"/>
+          <w:color w:val="000000"/>
+        </w:rPr>
+        <w:t>varchar</w:t>
+      </w:r>
+      <w:proofErr w:type="spellEnd"/>
+      <w:r>
+        <w:rPr>
+          <w:rFonts w:cs="Arial"/>
+          <w:color w:val="000000"/>
+        </w:rPr>
+        <w:t>(</w:t>
+      </w:r>
+      <w:proofErr w:type="gramEnd"/>
+      <w:r>
+        <w:rPr>
+          <w:rFonts w:cs="Arial"/>
+          <w:color w:val="000000"/>
+        </w:rPr>
+        <w:t xml:space="preserve">100), </w:t>
+      </w:r>
+    </w:p>
+    <w:p>
+      <w:pPr>
+        <w:tabs>
+          <w:tab w:val="clear" w:pos="851"/>
+        </w:tabs>
+        <w:spacing w:line="240" w:lineRule="auto"/>
+        <w:jc w:val="left"/>
+        <w:textAlignment w:val="baseline"/>
+        <w:rPr>
+          <w:rFonts w:cs="Arial"/>
+          <w:color w:val="000000"/>
+        </w:rPr>
+      </w:pPr>
+      <w:proofErr w:type="spellStart"/>
+      <w:proofErr w:type="gramStart"/>
+      <w:r>
+        <w:rPr>
+          <w:rFonts w:cs="Arial"/>
+          <w:color w:val="000000"/>
+        </w:rPr>
+        <w:t>numero</w:t>
+      </w:r>
+      <w:proofErr w:type="spellEnd"/>
+      <w:proofErr w:type="gramEnd"/>
+      <w:r>
+        <w:rPr>
+          <w:rFonts w:cs="Arial"/>
+          <w:color w:val="000000"/>
+        </w:rPr>
+        <w:t xml:space="preserve"> </w:t>
+      </w:r>
+      <w:proofErr w:type="spellStart"/>
+      <w:r>
+        <w:rPr>
+          <w:rFonts w:cs="Arial"/>
+          <w:color w:val="000000"/>
+        </w:rPr>
+        <w:t>int</w:t>
+      </w:r>
+      <w:proofErr w:type="spellEnd"/>
+      <w:r>
+        <w:rPr>
+          <w:rFonts w:cs="Arial"/>
+          <w:color w:val="000000"/>
+        </w:rPr>
+        <w:t xml:space="preserve">, </w:t>
+      </w:r>
+    </w:p>
+    <w:p>
+      <w:pPr>
+        <w:tabs>
+          <w:tab w:val="clear" w:pos="851"/>
+        </w:tabs>
+        <w:spacing w:line="240" w:lineRule="auto"/>
+        <w:jc w:val="left"/>
+        <w:textAlignment w:val="baseline"/>
+        <w:rPr>
+          <w:rFonts w:cs="Arial"/>
+          <w:color w:val="000000"/>
+        </w:rPr>
+      </w:pPr>
+      <w:r>
+        <w:rPr>
+          <w:rFonts w:cs="Arial"/>
+          <w:color w:val="000000"/>
+        </w:rPr>
+        <w:t xml:space="preserve">complemento </w:t>
+      </w:r>
+      <w:proofErr w:type="spellStart"/>
+      <w:proofErr w:type="gramStart"/>
+      <w:r>
+        <w:rPr>
+          <w:rFonts w:cs="Arial"/>
+          <w:color w:val="000000"/>
+        </w:rPr>
+        <w:t>varchar</w:t>
+      </w:r>
+      <w:proofErr w:type="spellEnd"/>
+      <w:r>
+        <w:rPr>
+          <w:rFonts w:cs="Arial"/>
+          <w:color w:val="000000"/>
+        </w:rPr>
+        <w:t>(</w:t>
+      </w:r>
+      <w:proofErr w:type="gramEnd"/>
+      <w:r>
+        <w:rPr>
+          <w:rFonts w:cs="Arial"/>
+          <w:color w:val="000000"/>
+        </w:rPr>
+        <w:t xml:space="preserve">30), </w:t>
+      </w:r>
+    </w:p>
+    <w:p>
+      <w:pPr>
+        <w:tabs>
+          <w:tab w:val="clear" w:pos="851"/>
+        </w:tabs>
+        <w:spacing w:line="240" w:lineRule="auto"/>
+        <w:jc w:val="left"/>
+        <w:textAlignment w:val="baseline"/>
+        <w:rPr>
+          <w:rFonts w:cs="Arial"/>
+          <w:color w:val="000000"/>
+        </w:rPr>
+      </w:pPr>
+      <w:r>
+        <w:rPr>
+          <w:rFonts w:cs="Arial"/>
+          <w:color w:val="000000"/>
+        </w:rPr>
+        <w:t xml:space="preserve">bairro </w:t>
+      </w:r>
+      <w:proofErr w:type="spellStart"/>
+      <w:proofErr w:type="gramStart"/>
+      <w:r>
+        <w:rPr>
+          <w:rFonts w:cs="Arial"/>
+          <w:color w:val="000000"/>
+        </w:rPr>
+        <w:t>varchar</w:t>
+      </w:r>
+      <w:proofErr w:type="spellEnd"/>
+      <w:r>
+        <w:rPr>
+          <w:rFonts w:cs="Arial"/>
+          <w:color w:val="000000"/>
+        </w:rPr>
+        <w:t>(</w:t>
+      </w:r>
+      <w:proofErr w:type="gramEnd"/>
+      <w:r>
+        <w:rPr>
+          <w:rFonts w:cs="Arial"/>
+          <w:color w:val="000000"/>
+        </w:rPr>
+        <w:t xml:space="preserve">45), </w:t>
+      </w:r>
+    </w:p>
+    <w:p>
+      <w:pPr>
+        <w:tabs>
+          <w:tab w:val="clear" w:pos="851"/>
+        </w:tabs>
+        <w:spacing w:line="240" w:lineRule="auto"/>
+        <w:jc w:val="left"/>
+        <w:textAlignment w:val="baseline"/>
+        <w:rPr>
+          <w:rFonts w:cs="Arial"/>
+          <w:color w:val="000000"/>
+        </w:rPr>
+      </w:pPr>
+      <w:r>
+        <w:rPr>
+          <w:rFonts w:cs="Arial"/>
+          <w:color w:val="000000"/>
+        </w:rPr>
+        <w:t xml:space="preserve">cidade </w:t>
+      </w:r>
+      <w:proofErr w:type="spellStart"/>
+      <w:proofErr w:type="gramStart"/>
+      <w:r>
+        <w:rPr>
+          <w:rFonts w:cs="Arial"/>
+          <w:color w:val="000000"/>
+        </w:rPr>
+        <w:t>varchar</w:t>
+      </w:r>
+      <w:proofErr w:type="spellEnd"/>
+      <w:r>
+        <w:rPr>
+          <w:rFonts w:cs="Arial"/>
+          <w:color w:val="000000"/>
+        </w:rPr>
+        <w:t>(</w:t>
+      </w:r>
+      <w:proofErr w:type="gramEnd"/>
+      <w:r>
+        <w:rPr>
+          <w:rFonts w:cs="Arial"/>
+          <w:color w:val="000000"/>
+        </w:rPr>
+        <w:t xml:space="preserve">45), </w:t>
+      </w:r>
+    </w:p>
+    <w:p>
+      <w:pPr>
+        <w:tabs>
+          <w:tab w:val="clear" w:pos="851"/>
+        </w:tabs>
+        <w:spacing w:line="240" w:lineRule="auto"/>
+        <w:jc w:val="left"/>
+        <w:textAlignment w:val="baseline"/>
+        <w:rPr>
+          <w:rFonts w:cs="Arial"/>
+          <w:color w:val="000000"/>
+        </w:rPr>
+      </w:pPr>
+      <w:r>
+        <w:rPr>
+          <w:rFonts w:cs="Arial"/>
+          <w:color w:val="000000"/>
+        </w:rPr>
+        <w:t xml:space="preserve">uf </w:t>
+      </w:r>
+      <w:proofErr w:type="gramStart"/>
+      <w:r>
+        <w:rPr>
+          <w:rFonts w:cs="Arial"/>
+          <w:color w:val="000000"/>
+        </w:rPr>
+        <w:t>char(</w:t>
+      </w:r>
+      <w:proofErr w:type="gramEnd"/>
+      <w:r>
+        <w:rPr>
+          <w:rFonts w:cs="Arial"/>
+          <w:color w:val="000000"/>
+        </w:rPr>
+        <w:t xml:space="preserve">2), </w:t>
+      </w:r>
+    </w:p>
+    <w:p>
+      <w:pPr>
+        <w:tabs>
+          <w:tab w:val="clear" w:pos="851"/>
+        </w:tabs>
+        <w:spacing w:line="240" w:lineRule="auto"/>
+        <w:jc w:val="left"/>
+        <w:textAlignment w:val="baseline"/>
+        <w:rPr>
+          <w:rFonts w:cs="Arial"/>
+          <w:color w:val="000000"/>
+        </w:rPr>
+      </w:pPr>
+      <w:r>
+        <w:rPr>
+          <w:rFonts w:cs="Arial"/>
+          <w:color w:val="000000"/>
+        </w:rPr>
+        <w:t xml:space="preserve">cep </w:t>
+      </w:r>
+      <w:proofErr w:type="gramStart"/>
+      <w:r>
+        <w:rPr>
+          <w:rFonts w:cs="Arial"/>
+          <w:color w:val="000000"/>
+        </w:rPr>
+        <w:t>char(</w:t>
+      </w:r>
+      <w:proofErr w:type="gramEnd"/>
+      <w:r>
+        <w:rPr>
+          <w:rFonts w:cs="Arial"/>
+          <w:color w:val="000000"/>
+        </w:rPr>
+        <w:t>9) );</w:t>
+      </w:r>
+    </w:p>
+    <w:p>
+      <w:pPr>
+        <w:tabs>
+          <w:tab w:val="clear" w:pos="851"/>
+        </w:tabs>
+        <w:spacing w:line="240" w:lineRule="auto"/>
+        <w:jc w:val="left"/>
+        <w:textAlignment w:val="baseline"/>
+        <w:rPr>
+          <w:rFonts w:cs="Arial"/>
+          <w:color w:val="000000"/>
+        </w:rPr>
+      </w:pPr>
+    </w:p>
+    <w:p>
+      <w:pPr>
+        <w:tabs>
+          <w:tab w:val="clear" w:pos="851"/>
+        </w:tabs>
+        <w:spacing w:line="240" w:lineRule="auto"/>
+        <w:jc w:val="left"/>
+        <w:textAlignment w:val="baseline"/>
+        <w:rPr>
+          <w:rFonts w:cs="Arial"/>
+          <w:color w:val="000000"/>
+          <w:lang w:val="en-US"/>
+        </w:rPr>
+      </w:pPr>
+      <w:r>
+        <w:rPr>
+          <w:rFonts w:cs="Arial"/>
+          <w:color w:val="000000"/>
+          <w:lang w:val="en-US"/>
+        </w:rPr>
+        <w:t xml:space="preserve">create table </w:t>
+      </w:r>
+      <w:proofErr w:type="spellStart"/>
+      <w:r>
+        <w:rPr>
+          <w:rFonts w:cs="Arial"/>
+          <w:color w:val="000000"/>
+          <w:lang w:val="en-US"/>
+        </w:rPr>
+        <w:t>Cliente</w:t>
+      </w:r>
+      <w:proofErr w:type="spellEnd"/>
+      <w:r>
+        <w:rPr>
+          <w:rFonts w:cs="Arial"/>
+          <w:color w:val="000000"/>
+          <w:lang w:val="en-US"/>
+        </w:rPr>
+        <w:t xml:space="preserve"> ( </w:t>
+      </w:r>
+    </w:p>
+    <w:p>
+      <w:pPr>
+        <w:tabs>
+          <w:tab w:val="clear" w:pos="851"/>
+        </w:tabs>
+        <w:spacing w:line="240" w:lineRule="auto"/>
+        <w:jc w:val="left"/>
+        <w:textAlignment w:val="baseline"/>
+        <w:rPr>
+          <w:rFonts w:cs="Arial"/>
+          <w:color w:val="000000"/>
+          <w:lang w:val="en-US"/>
+        </w:rPr>
+      </w:pPr>
+      <w:proofErr w:type="spellStart"/>
+      <w:r>
+        <w:rPr>
+          <w:rFonts w:cs="Arial"/>
+          <w:color w:val="000000"/>
+          <w:lang w:val="en-US"/>
+        </w:rPr>
+        <w:t>idCliente</w:t>
+      </w:r>
+      <w:proofErr w:type="spellEnd"/>
+      <w:r>
+        <w:rPr>
+          <w:rFonts w:cs="Arial"/>
+          <w:color w:val="000000"/>
+          <w:lang w:val="en-US"/>
+        </w:rPr>
+        <w:t xml:space="preserve"> int primary key identity, </w:t>
+      </w:r>
+    </w:p>
+    <w:p>
+      <w:pPr>
+        <w:tabs>
+          <w:tab w:val="clear" w:pos="851"/>
+        </w:tabs>
+        <w:spacing w:line="240" w:lineRule="auto"/>
+        <w:jc w:val="left"/>
+        <w:textAlignment w:val="baseline"/>
+        <w:rPr>
+          <w:rFonts w:cs="Arial"/>
+          <w:color w:val="000000"/>
+          <w:lang w:val="en-US"/>
+        </w:rPr>
+      </w:pPr>
+      <w:proofErr w:type="spellStart"/>
+      <w:r>
+        <w:rPr>
+          <w:rFonts w:cs="Arial"/>
+          <w:color w:val="000000"/>
+          <w:lang w:val="en-US"/>
+        </w:rPr>
+        <w:t>nomeCliente</w:t>
+      </w:r>
+      <w:proofErr w:type="spellEnd"/>
+      <w:r>
+        <w:rPr>
+          <w:rFonts w:cs="Arial"/>
+          <w:color w:val="000000"/>
+          <w:lang w:val="en-US"/>
+        </w:rPr>
+        <w:t xml:space="preserve"> </w:t>
+      </w:r>
+      <w:proofErr w:type="gramStart"/>
+      <w:r>
+        <w:rPr>
+          <w:rFonts w:cs="Arial"/>
+          <w:color w:val="000000"/>
+          <w:lang w:val="en-US"/>
+        </w:rPr>
+        <w:t>varchar(</w:t>
+      </w:r>
+      <w:proofErr w:type="gramEnd"/>
+      <w:r>
+        <w:rPr>
+          <w:rFonts w:cs="Arial"/>
+          <w:color w:val="000000"/>
+          <w:lang w:val="en-US"/>
+        </w:rPr>
+        <w:t xml:space="preserve">100), </w:t>
+      </w:r>
+    </w:p>
+    <w:p>
+      <w:pPr>
+        <w:tabs>
+          <w:tab w:val="clear" w:pos="851"/>
+        </w:tabs>
+        <w:spacing w:line="240" w:lineRule="auto"/>
+        <w:jc w:val="left"/>
+        <w:textAlignment w:val="baseline"/>
+        <w:rPr>
+          <w:rFonts w:cs="Arial"/>
+          <w:color w:val="000000"/>
+          <w:lang w:val="en-US"/>
+        </w:rPr>
+      </w:pPr>
+      <w:proofErr w:type="spellStart"/>
+      <w:r>
+        <w:rPr>
+          <w:rFonts w:cs="Arial"/>
+          <w:color w:val="000000"/>
+          <w:lang w:val="en-US"/>
+        </w:rPr>
+        <w:t>cnpjCliente</w:t>
+      </w:r>
+      <w:proofErr w:type="spellEnd"/>
+      <w:r>
+        <w:rPr>
+          <w:rFonts w:cs="Arial"/>
+          <w:color w:val="000000"/>
+          <w:lang w:val="en-US"/>
+        </w:rPr>
+        <w:t xml:space="preserve"> </w:t>
+      </w:r>
+      <w:proofErr w:type="gramStart"/>
+      <w:r>
+        <w:rPr>
+          <w:rFonts w:cs="Arial"/>
+          <w:color w:val="000000"/>
+          <w:lang w:val="en-US"/>
+        </w:rPr>
+        <w:t>varchar(</w:t>
+      </w:r>
+      <w:proofErr w:type="gramEnd"/>
+      <w:r>
+        <w:rPr>
+          <w:rFonts w:cs="Arial"/>
+          <w:color w:val="000000"/>
+          <w:lang w:val="en-US"/>
+        </w:rPr>
+        <w:t xml:space="preserve">18), </w:t>
+      </w:r>
+      <w:proofErr w:type="spellStart"/>
+      <w:r>
+        <w:rPr>
+          <w:rFonts w:cs="Arial"/>
+          <w:color w:val="000000"/>
+          <w:lang w:val="en-US"/>
+        </w:rPr>
+        <w:t>statusCliente</w:t>
+      </w:r>
+      <w:proofErr w:type="spellEnd"/>
+      <w:r>
+        <w:rPr>
+          <w:rFonts w:cs="Arial"/>
+          <w:color w:val="000000"/>
+          <w:lang w:val="en-US"/>
+        </w:rPr>
+        <w:t xml:space="preserve"> int, </w:t>
+      </w:r>
+      <w:proofErr w:type="spellStart"/>
+      <w:r>
+        <w:rPr>
+          <w:rFonts w:cs="Arial"/>
+          <w:color w:val="000000"/>
+          <w:lang w:val="en-US"/>
+        </w:rPr>
+        <w:t>fkEndereco</w:t>
+      </w:r>
+      <w:proofErr w:type="spellEnd"/>
+      <w:r>
+        <w:rPr>
+          <w:rFonts w:cs="Arial"/>
+          <w:color w:val="000000"/>
+          <w:lang w:val="en-US"/>
+        </w:rPr>
+        <w:t xml:space="preserve"> int, foreign key (</w:t>
+      </w:r>
+      <w:proofErr w:type="spellStart"/>
+      <w:r>
+        <w:rPr>
+          <w:rFonts w:cs="Arial"/>
+          <w:color w:val="000000"/>
+          <w:lang w:val="en-US"/>
+        </w:rPr>
+        <w:t>fkEndereco</w:t>
+      </w:r>
+      <w:proofErr w:type="spellEnd"/>
+      <w:r>
+        <w:rPr>
+          <w:rFonts w:cs="Arial"/>
+          <w:color w:val="000000"/>
+          <w:lang w:val="en-US"/>
+        </w:rPr>
+        <w:t xml:space="preserve">) references </w:t>
+      </w:r>
+      <w:proofErr w:type="spellStart"/>
+      <w:r>
+        <w:rPr>
+          <w:rFonts w:cs="Arial"/>
+          <w:color w:val="000000"/>
+          <w:lang w:val="en-US"/>
+        </w:rPr>
+        <w:t>endereco</w:t>
+      </w:r>
+      <w:proofErr w:type="spellEnd"/>
+      <w:r>
+        <w:rPr>
+          <w:rFonts w:cs="Arial"/>
+          <w:color w:val="000000"/>
+          <w:lang w:val="en-US"/>
+        </w:rPr>
+        <w:t>(</w:t>
+      </w:r>
+      <w:proofErr w:type="spellStart"/>
+      <w:r>
+        <w:rPr>
+          <w:rFonts w:cs="Arial"/>
+          <w:color w:val="000000"/>
+          <w:lang w:val="en-US"/>
+        </w:rPr>
+        <w:t>idEndereco</w:t>
+      </w:r>
+      <w:proofErr w:type="spellEnd"/>
+      <w:r>
+        <w:rPr>
+          <w:rFonts w:cs="Arial"/>
+          <w:color w:val="000000"/>
+          <w:lang w:val="en-US"/>
+        </w:rPr>
+        <w:t>) );</w:t>
+      </w:r>
+    </w:p>
+    <w:p>
+      <w:pPr>
+        <w:tabs>
+          <w:tab w:val="clear" w:pos="851"/>
+        </w:tabs>
+        <w:spacing w:line="240" w:lineRule="auto"/>
+        <w:jc w:val="left"/>
+        <w:textAlignment w:val="baseline"/>
+        <w:rPr>
+          <w:rFonts w:cs="Arial"/>
+          <w:color w:val="000000"/>
+          <w:lang w:val="en-US"/>
+        </w:rPr>
+      </w:pPr>
+    </w:p>
+    <w:p>
+      <w:pPr>
+        <w:tabs>
+          <w:tab w:val="clear" w:pos="851"/>
+        </w:tabs>
+        <w:spacing w:line="240" w:lineRule="auto"/>
+        <w:jc w:val="left"/>
+        <w:textAlignment w:val="baseline"/>
+        <w:rPr>
+          <w:rFonts w:cs="Arial"/>
+          <w:color w:val="000000"/>
+        </w:rPr>
+      </w:pPr>
+      <w:proofErr w:type="spellStart"/>
+      <w:r>
+        <w:rPr>
+          <w:rFonts w:cs="Arial"/>
+          <w:color w:val="000000"/>
+        </w:rPr>
+        <w:t>create</w:t>
+      </w:r>
+      <w:proofErr w:type="spellEnd"/>
+      <w:r>
+        <w:rPr>
+          <w:rFonts w:cs="Arial"/>
+          <w:color w:val="000000"/>
+        </w:rPr>
+        <w:t xml:space="preserve"> </w:t>
+      </w:r>
+      <w:proofErr w:type="spellStart"/>
+      <w:r>
+        <w:rPr>
+          <w:rFonts w:cs="Arial"/>
+          <w:color w:val="000000"/>
+        </w:rPr>
+        <w:t>table</w:t>
+      </w:r>
+      <w:proofErr w:type="spellEnd"/>
+      <w:r>
+        <w:rPr>
+          <w:rFonts w:cs="Arial"/>
+          <w:color w:val="000000"/>
+        </w:rPr>
+        <w:t xml:space="preserve"> </w:t>
+      </w:r>
+      <w:proofErr w:type="spellStart"/>
+      <w:r>
+        <w:rPr>
+          <w:rFonts w:cs="Arial"/>
+          <w:color w:val="000000"/>
+        </w:rPr>
+        <w:t>Usuario</w:t>
+      </w:r>
+      <w:proofErr w:type="spellEnd"/>
+      <w:r>
+        <w:rPr>
+          <w:rFonts w:cs="Arial"/>
+          <w:color w:val="000000"/>
+        </w:rPr>
+        <w:t xml:space="preserve"> </w:t>
+      </w:r>
+      <w:proofErr w:type="gramStart"/>
+      <w:r>
+        <w:rPr>
+          <w:rFonts w:cs="Arial"/>
+          <w:color w:val="000000"/>
+        </w:rPr>
+        <w:t xml:space="preserve">( </w:t>
+      </w:r>
+      <w:proofErr w:type="spellStart"/>
+      <w:r>
+        <w:rPr>
+          <w:rFonts w:cs="Arial"/>
+          <w:color w:val="000000"/>
+        </w:rPr>
+        <w:t>idUsuario</w:t>
+      </w:r>
+      <w:proofErr w:type="spellEnd"/>
+      <w:proofErr w:type="gramEnd"/>
+      <w:r>
+        <w:rPr>
+          <w:rFonts w:cs="Arial"/>
+          <w:color w:val="000000"/>
+        </w:rPr>
+        <w:t xml:space="preserve"> </w:t>
+      </w:r>
+      <w:proofErr w:type="spellStart"/>
+      <w:r>
+        <w:rPr>
+          <w:rFonts w:cs="Arial"/>
+          <w:color w:val="000000"/>
+        </w:rPr>
+        <w:t>int</w:t>
+      </w:r>
+      <w:proofErr w:type="spellEnd"/>
+      <w:r>
+        <w:rPr>
+          <w:rFonts w:cs="Arial"/>
+          <w:color w:val="000000"/>
+        </w:rPr>
+        <w:t xml:space="preserve"> </w:t>
+      </w:r>
+      <w:proofErr w:type="spellStart"/>
+      <w:r>
+        <w:rPr>
+          <w:rFonts w:cs="Arial"/>
+          <w:color w:val="000000"/>
+        </w:rPr>
+        <w:t>primary</w:t>
+      </w:r>
+      <w:proofErr w:type="spellEnd"/>
+      <w:r>
+        <w:rPr>
+          <w:rFonts w:cs="Arial"/>
+          <w:color w:val="000000"/>
+        </w:rPr>
+        <w:t xml:space="preserve"> </w:t>
+      </w:r>
+      <w:proofErr w:type="spellStart"/>
+      <w:r>
+        <w:rPr>
+          <w:rFonts w:cs="Arial"/>
+          <w:color w:val="000000"/>
+        </w:rPr>
+        <w:t>key</w:t>
+      </w:r>
+      <w:proofErr w:type="spellEnd"/>
+      <w:r>
+        <w:rPr>
+          <w:rFonts w:cs="Arial"/>
+          <w:color w:val="000000"/>
+        </w:rPr>
+        <w:t xml:space="preserve"> </w:t>
+      </w:r>
+      <w:proofErr w:type="spellStart"/>
+      <w:r>
+        <w:rPr>
+          <w:rFonts w:cs="Arial"/>
+          <w:color w:val="000000"/>
+        </w:rPr>
+        <w:t>identity</w:t>
+      </w:r>
+      <w:proofErr w:type="spellEnd"/>
+      <w:r>
+        <w:rPr>
+          <w:rFonts w:cs="Arial"/>
+          <w:color w:val="000000"/>
+        </w:rPr>
+        <w:t xml:space="preserve">, </w:t>
+      </w:r>
+      <w:proofErr w:type="spellStart"/>
+      <w:r>
+        <w:rPr>
+          <w:rFonts w:cs="Arial"/>
+          <w:color w:val="000000"/>
+        </w:rPr>
+        <w:t>emailUsuario</w:t>
+      </w:r>
+      <w:proofErr w:type="spellEnd"/>
+      <w:r>
+        <w:rPr>
+          <w:rFonts w:cs="Arial"/>
+          <w:color w:val="000000"/>
+        </w:rPr>
+        <w:t xml:space="preserve"> </w:t>
+      </w:r>
+      <w:proofErr w:type="spellStart"/>
+      <w:r>
+        <w:rPr>
+          <w:rFonts w:cs="Arial"/>
+          <w:color w:val="000000"/>
+        </w:rPr>
+        <w:t>varchar</w:t>
+      </w:r>
+      <w:proofErr w:type="spellEnd"/>
+      <w:r>
+        <w:rPr>
+          <w:rFonts w:cs="Arial"/>
+          <w:color w:val="000000"/>
+        </w:rPr>
+        <w:t xml:space="preserve">(100), </w:t>
+      </w:r>
+      <w:proofErr w:type="spellStart"/>
+      <w:r>
+        <w:rPr>
+          <w:rFonts w:cs="Arial"/>
+          <w:color w:val="000000"/>
+        </w:rPr>
+        <w:t>senhaUsuario</w:t>
+      </w:r>
+      <w:proofErr w:type="spellEnd"/>
+      <w:r>
+        <w:rPr>
+          <w:rFonts w:cs="Arial"/>
+          <w:color w:val="000000"/>
+        </w:rPr>
+        <w:t xml:space="preserve"> </w:t>
+      </w:r>
+      <w:proofErr w:type="spellStart"/>
+      <w:r>
+        <w:rPr>
+          <w:rFonts w:cs="Arial"/>
+          <w:color w:val="000000"/>
+        </w:rPr>
+        <w:t>varchar</w:t>
+      </w:r>
+      <w:proofErr w:type="spellEnd"/>
+      <w:r>
+        <w:rPr>
+          <w:rFonts w:cs="Arial"/>
+          <w:color w:val="000000"/>
+        </w:rPr>
+        <w:t xml:space="preserve">(16), </w:t>
+      </w:r>
+      <w:proofErr w:type="spellStart"/>
+      <w:r>
+        <w:rPr>
+          <w:rFonts w:cs="Arial"/>
+          <w:color w:val="000000"/>
+        </w:rPr>
+        <w:t>nomeUsuario</w:t>
+      </w:r>
+      <w:proofErr w:type="spellEnd"/>
+      <w:r>
+        <w:rPr>
+          <w:rFonts w:cs="Arial"/>
+          <w:color w:val="000000"/>
+        </w:rPr>
+        <w:t xml:space="preserve"> </w:t>
+      </w:r>
+      <w:proofErr w:type="spellStart"/>
+      <w:r>
+        <w:rPr>
+          <w:rFonts w:cs="Arial"/>
+          <w:color w:val="000000"/>
+        </w:rPr>
+        <w:t>varchar</w:t>
+      </w:r>
+      <w:proofErr w:type="spellEnd"/>
+      <w:r>
+        <w:rPr>
+          <w:rFonts w:cs="Arial"/>
+          <w:color w:val="000000"/>
+        </w:rPr>
+        <w:t xml:space="preserve">(100), </w:t>
+      </w:r>
+      <w:proofErr w:type="spellStart"/>
+      <w:r>
+        <w:rPr>
+          <w:rFonts w:cs="Arial"/>
+          <w:color w:val="000000"/>
+        </w:rPr>
+        <w:t>cpfUsuario</w:t>
+      </w:r>
+      <w:proofErr w:type="spellEnd"/>
+      <w:r>
+        <w:rPr>
+          <w:rFonts w:cs="Arial"/>
+          <w:color w:val="000000"/>
+        </w:rPr>
+        <w:t xml:space="preserve"> </w:t>
+      </w:r>
+      <w:proofErr w:type="spellStart"/>
+      <w:r>
+        <w:rPr>
+          <w:rFonts w:cs="Arial"/>
+          <w:color w:val="000000"/>
+        </w:rPr>
+        <w:t>varchar</w:t>
+      </w:r>
+      <w:proofErr w:type="spellEnd"/>
+      <w:r>
+        <w:rPr>
+          <w:rFonts w:cs="Arial"/>
+          <w:color w:val="000000"/>
+        </w:rPr>
+        <w:t xml:space="preserve">(14), </w:t>
+      </w:r>
+      <w:proofErr w:type="spellStart"/>
+      <w:r>
+        <w:rPr>
+          <w:rFonts w:cs="Arial"/>
+          <w:color w:val="000000"/>
+        </w:rPr>
+        <w:t>cargoUsuario</w:t>
+      </w:r>
+      <w:proofErr w:type="spellEnd"/>
+      <w:r>
+        <w:rPr>
+          <w:rFonts w:cs="Arial"/>
+          <w:color w:val="000000"/>
+        </w:rPr>
+        <w:t xml:space="preserve"> </w:t>
+      </w:r>
+      <w:proofErr w:type="spellStart"/>
+      <w:r>
+        <w:rPr>
+          <w:rFonts w:cs="Arial"/>
+          <w:color w:val="000000"/>
+        </w:rPr>
+        <w:t>varchar</w:t>
+      </w:r>
+      <w:proofErr w:type="spellEnd"/>
+      <w:r>
+        <w:rPr>
+          <w:rFonts w:cs="Arial"/>
+          <w:color w:val="000000"/>
+        </w:rPr>
+        <w:t xml:space="preserve">(45), </w:t>
+      </w:r>
+      <w:proofErr w:type="spellStart"/>
+      <w:r>
+        <w:rPr>
+          <w:rFonts w:cs="Arial"/>
+          <w:color w:val="000000"/>
+        </w:rPr>
+        <w:t>nivelPermissao</w:t>
+      </w:r>
+      <w:proofErr w:type="spellEnd"/>
+      <w:r>
+        <w:rPr>
+          <w:rFonts w:cs="Arial"/>
+          <w:color w:val="000000"/>
+        </w:rPr>
+        <w:t xml:space="preserve"> </w:t>
+      </w:r>
+      <w:proofErr w:type="spellStart"/>
+      <w:r>
+        <w:rPr>
+          <w:rFonts w:cs="Arial"/>
+          <w:color w:val="000000"/>
+        </w:rPr>
+        <w:t>int</w:t>
+      </w:r>
+      <w:proofErr w:type="spellEnd"/>
+      <w:r>
+        <w:rPr>
+          <w:rFonts w:cs="Arial"/>
+          <w:color w:val="000000"/>
+        </w:rPr>
+        <w:t xml:space="preserve">, </w:t>
+      </w:r>
+      <w:proofErr w:type="spellStart"/>
+      <w:r>
+        <w:rPr>
+          <w:rFonts w:cs="Arial"/>
+          <w:color w:val="000000"/>
+        </w:rPr>
+        <w:t>check</w:t>
+      </w:r>
+      <w:proofErr w:type="spellEnd"/>
+      <w:r>
+        <w:rPr>
+          <w:rFonts w:cs="Arial"/>
+          <w:color w:val="000000"/>
+        </w:rPr>
+        <w:t xml:space="preserve"> (</w:t>
+      </w:r>
+      <w:proofErr w:type="spellStart"/>
+      <w:r>
+        <w:rPr>
+          <w:rFonts w:cs="Arial"/>
+          <w:color w:val="000000"/>
+        </w:rPr>
+        <w:t>nivelPermissao</w:t>
+      </w:r>
+      <w:proofErr w:type="spellEnd"/>
+      <w:r>
+        <w:rPr>
+          <w:rFonts w:cs="Arial"/>
+          <w:color w:val="000000"/>
+        </w:rPr>
+        <w:t xml:space="preserve"> = 1 </w:t>
+      </w:r>
+      <w:proofErr w:type="spellStart"/>
+      <w:r>
+        <w:rPr>
+          <w:rFonts w:cs="Arial"/>
+          <w:color w:val="000000"/>
+        </w:rPr>
+        <w:t>or</w:t>
+      </w:r>
+      <w:proofErr w:type="spellEnd"/>
+      <w:r>
+        <w:rPr>
+          <w:rFonts w:cs="Arial"/>
+          <w:color w:val="000000"/>
+        </w:rPr>
+        <w:t xml:space="preserve"> </w:t>
+      </w:r>
+      <w:proofErr w:type="spellStart"/>
+      <w:r>
+        <w:rPr>
+          <w:rFonts w:cs="Arial"/>
+          <w:color w:val="000000"/>
+        </w:rPr>
+        <w:t>nivelPermissao</w:t>
+      </w:r>
+      <w:proofErr w:type="spellEnd"/>
+      <w:r>
+        <w:rPr>
+          <w:rFonts w:cs="Arial"/>
+          <w:color w:val="000000"/>
+        </w:rPr>
+        <w:t xml:space="preserve"> = 0), </w:t>
+      </w:r>
+      <w:proofErr w:type="spellStart"/>
+      <w:r>
+        <w:rPr>
+          <w:rFonts w:cs="Arial"/>
+          <w:color w:val="000000"/>
+        </w:rPr>
+        <w:t>fkCliente</w:t>
+      </w:r>
+      <w:proofErr w:type="spellEnd"/>
+      <w:r>
+        <w:rPr>
+          <w:rFonts w:cs="Arial"/>
+          <w:color w:val="000000"/>
+        </w:rPr>
+        <w:t xml:space="preserve"> </w:t>
+      </w:r>
+      <w:proofErr w:type="spellStart"/>
+      <w:r>
+        <w:rPr>
+          <w:rFonts w:cs="Arial"/>
+          <w:color w:val="000000"/>
+        </w:rPr>
+        <w:t>int</w:t>
+      </w:r>
+      <w:proofErr w:type="spellEnd"/>
+      <w:r>
+        <w:rPr>
+          <w:rFonts w:cs="Arial"/>
+          <w:color w:val="000000"/>
+        </w:rPr>
+        <w:t xml:space="preserve">, </w:t>
+      </w:r>
+      <w:proofErr w:type="spellStart"/>
+      <w:r>
+        <w:rPr>
+          <w:rFonts w:cs="Arial"/>
+          <w:color w:val="000000"/>
+        </w:rPr>
+        <w:t>foreign</w:t>
+      </w:r>
+      <w:proofErr w:type="spellEnd"/>
+      <w:r>
+        <w:rPr>
+          <w:rFonts w:cs="Arial"/>
+          <w:color w:val="000000"/>
+        </w:rPr>
+        <w:t xml:space="preserve"> </w:t>
+      </w:r>
+      <w:proofErr w:type="spellStart"/>
+      <w:r>
+        <w:rPr>
+          <w:rFonts w:cs="Arial"/>
+          <w:color w:val="000000"/>
+        </w:rPr>
+        <w:t>key</w:t>
+      </w:r>
+      <w:proofErr w:type="spellEnd"/>
+      <w:r>
+        <w:rPr>
+          <w:rFonts w:cs="Arial"/>
+          <w:color w:val="000000"/>
+        </w:rPr>
+        <w:t xml:space="preserve"> (</w:t>
+      </w:r>
+      <w:proofErr w:type="spellStart"/>
+      <w:r>
+        <w:rPr>
+          <w:rFonts w:cs="Arial"/>
+          <w:color w:val="000000"/>
+        </w:rPr>
+        <w:t>fkCliente</w:t>
+      </w:r>
+      <w:proofErr w:type="spellEnd"/>
+      <w:r>
+        <w:rPr>
+          <w:rFonts w:cs="Arial"/>
+          <w:color w:val="000000"/>
+        </w:rPr>
+        <w:t xml:space="preserve">) </w:t>
+      </w:r>
+      <w:proofErr w:type="spellStart"/>
+      <w:r>
+        <w:rPr>
+          <w:rFonts w:cs="Arial"/>
+          <w:color w:val="000000"/>
+        </w:rPr>
+        <w:t>references</w:t>
+      </w:r>
+      <w:proofErr w:type="spellEnd"/>
+      <w:r>
+        <w:rPr>
+          <w:rFonts w:cs="Arial"/>
+          <w:color w:val="000000"/>
+        </w:rPr>
+        <w:t xml:space="preserve"> Cliente(</w:t>
+      </w:r>
+      <w:proofErr w:type="spellStart"/>
+      <w:r>
+        <w:rPr>
+          <w:rFonts w:cs="Arial"/>
+          <w:color w:val="000000"/>
+        </w:rPr>
+        <w:t>idCliente</w:t>
+      </w:r>
+      <w:proofErr w:type="spellEnd"/>
+      <w:r>
+        <w:rPr>
+          <w:rFonts w:cs="Arial"/>
+          <w:color w:val="000000"/>
+        </w:rPr>
+        <w:t>) );</w:t>
+      </w:r>
+    </w:p>
+    <w:p>
+      <w:pPr>
+        <w:tabs>
+          <w:tab w:val="clear" w:pos="851"/>
+        </w:tabs>
+        <w:spacing w:line="240" w:lineRule="auto"/>
+        <w:jc w:val="left"/>
+        <w:textAlignment w:val="baseline"/>
+        <w:rPr>
+          <w:rFonts w:cs="Arial"/>
+          <w:color w:val="000000"/>
+        </w:rPr>
+      </w:pPr>
+    </w:p>
+    <w:p>
+      <w:pPr>
+        <w:tabs>
+          <w:tab w:val="clear" w:pos="851"/>
+        </w:tabs>
+        <w:spacing w:line="240" w:lineRule="auto"/>
+        <w:jc w:val="left"/>
+        <w:textAlignment w:val="baseline"/>
+        <w:rPr>
+          <w:rFonts w:cs="Arial"/>
+          <w:color w:val="000000"/>
+          <w:lang w:val="en-US"/>
+        </w:rPr>
+      </w:pPr>
+      <w:r>
+        <w:rPr>
+          <w:rFonts w:cs="Arial"/>
+          <w:color w:val="000000"/>
+          <w:lang w:val="en-US"/>
+        </w:rPr>
+        <w:t xml:space="preserve">create table </w:t>
+      </w:r>
+      <w:proofErr w:type="spellStart"/>
+      <w:r>
+        <w:rPr>
+          <w:rFonts w:cs="Arial"/>
+          <w:color w:val="000000"/>
+          <w:lang w:val="en-US"/>
+        </w:rPr>
+        <w:t>Telefone</w:t>
+      </w:r>
+      <w:proofErr w:type="spellEnd"/>
+      <w:r>
+        <w:rPr>
+          <w:rFonts w:cs="Arial"/>
+          <w:color w:val="000000"/>
+          <w:lang w:val="en-US"/>
+        </w:rPr>
+        <w:t xml:space="preserve"> </w:t>
+      </w:r>
+      <w:proofErr w:type="gramStart"/>
+      <w:r>
+        <w:rPr>
+          <w:rFonts w:cs="Arial"/>
+          <w:color w:val="000000"/>
+          <w:lang w:val="en-US"/>
+        </w:rPr>
+        <w:t xml:space="preserve">( </w:t>
+      </w:r>
+      <w:proofErr w:type="spellStart"/>
+      <w:r>
+        <w:rPr>
+          <w:rFonts w:cs="Arial"/>
+          <w:color w:val="000000"/>
+          <w:lang w:val="en-US"/>
+        </w:rPr>
+        <w:t>idTelefone</w:t>
+      </w:r>
+      <w:proofErr w:type="spellEnd"/>
+      <w:proofErr w:type="gramEnd"/>
+      <w:r>
+        <w:rPr>
+          <w:rFonts w:cs="Arial"/>
+          <w:color w:val="000000"/>
+          <w:lang w:val="en-US"/>
+        </w:rPr>
+        <w:t xml:space="preserve"> int primary key identity, </w:t>
+      </w:r>
+      <w:proofErr w:type="spellStart"/>
+      <w:r>
+        <w:rPr>
+          <w:rFonts w:cs="Arial"/>
+          <w:color w:val="000000"/>
+          <w:lang w:val="en-US"/>
+        </w:rPr>
+        <w:t>numeroTelefone</w:t>
+      </w:r>
+      <w:proofErr w:type="spellEnd"/>
+      <w:r>
+        <w:rPr>
+          <w:rFonts w:cs="Arial"/>
+          <w:color w:val="000000"/>
+          <w:lang w:val="en-US"/>
+        </w:rPr>
+        <w:t xml:space="preserve"> VARCHAR(25), </w:t>
+      </w:r>
+      <w:proofErr w:type="spellStart"/>
+      <w:r>
+        <w:rPr>
+          <w:rFonts w:cs="Arial"/>
+          <w:color w:val="000000"/>
+          <w:lang w:val="en-US"/>
+        </w:rPr>
+        <w:t>fkCliente</w:t>
+      </w:r>
+      <w:proofErr w:type="spellEnd"/>
+      <w:r>
+        <w:rPr>
+          <w:rFonts w:cs="Arial"/>
+          <w:color w:val="000000"/>
+          <w:lang w:val="en-US"/>
+        </w:rPr>
+        <w:t xml:space="preserve"> int, foreign key (</w:t>
+      </w:r>
+      <w:proofErr w:type="spellStart"/>
+      <w:r>
+        <w:rPr>
+          <w:rFonts w:cs="Arial"/>
+          <w:color w:val="000000"/>
+          <w:lang w:val="en-US"/>
+        </w:rPr>
+        <w:t>fkCliente</w:t>
+      </w:r>
+      <w:proofErr w:type="spellEnd"/>
+      <w:r>
+        <w:rPr>
+          <w:rFonts w:cs="Arial"/>
+          <w:color w:val="000000"/>
+          <w:lang w:val="en-US"/>
+        </w:rPr>
+        <w:t xml:space="preserve">) references </w:t>
+      </w:r>
+      <w:proofErr w:type="spellStart"/>
+      <w:r>
+        <w:rPr>
+          <w:rFonts w:cs="Arial"/>
+          <w:color w:val="000000"/>
+          <w:lang w:val="en-US"/>
+        </w:rPr>
+        <w:t>Cliente</w:t>
+      </w:r>
+      <w:proofErr w:type="spellEnd"/>
+      <w:r>
+        <w:rPr>
+          <w:rFonts w:cs="Arial"/>
+          <w:color w:val="000000"/>
+          <w:lang w:val="en-US"/>
+        </w:rPr>
+        <w:t>(</w:t>
+      </w:r>
+      <w:proofErr w:type="spellStart"/>
+      <w:r>
+        <w:rPr>
+          <w:rFonts w:cs="Arial"/>
+          <w:color w:val="000000"/>
+          <w:lang w:val="en-US"/>
+        </w:rPr>
+        <w:t>idCliente</w:t>
+      </w:r>
+      <w:proofErr w:type="spellEnd"/>
+      <w:r>
+        <w:rPr>
+          <w:rFonts w:cs="Arial"/>
+          <w:color w:val="000000"/>
+          <w:lang w:val="en-US"/>
+        </w:rPr>
+        <w:t>) );</w:t>
+      </w:r>
+    </w:p>
+    <w:p>
+      <w:pPr>
+        <w:tabs>
+          <w:tab w:val="clear" w:pos="851"/>
+        </w:tabs>
+        <w:spacing w:line="240" w:lineRule="auto"/>
+        <w:jc w:val="left"/>
+        <w:textAlignment w:val="baseline"/>
+        <w:rPr>
+          <w:rFonts w:cs="Arial"/>
+          <w:color w:val="000000"/>
+          <w:lang w:val="en-US"/>
+        </w:rPr>
+      </w:pPr>
+    </w:p>
+    <w:p>
+      <w:pPr>
+        <w:tabs>
+          <w:tab w:val="clear" w:pos="851"/>
+        </w:tabs>
+        <w:spacing w:line="240" w:lineRule="auto"/>
+        <w:jc w:val="left"/>
+        <w:textAlignment w:val="baseline"/>
+        <w:rPr>
+          <w:rFonts w:cs="Arial"/>
+          <w:color w:val="000000"/>
+        </w:rPr>
+      </w:pPr>
+      <w:proofErr w:type="spellStart"/>
+      <w:r>
+        <w:rPr>
+          <w:rFonts w:cs="Arial"/>
+          <w:color w:val="000000"/>
+        </w:rPr>
+        <w:t>create</w:t>
+      </w:r>
+      <w:proofErr w:type="spellEnd"/>
+      <w:r>
+        <w:rPr>
+          <w:rFonts w:cs="Arial"/>
+          <w:color w:val="000000"/>
+        </w:rPr>
+        <w:t xml:space="preserve"> </w:t>
+      </w:r>
+      <w:proofErr w:type="spellStart"/>
+      <w:r>
+        <w:rPr>
+          <w:rFonts w:cs="Arial"/>
+          <w:color w:val="000000"/>
+        </w:rPr>
+        <w:t>table</w:t>
+      </w:r>
+      <w:proofErr w:type="spellEnd"/>
+      <w:r>
+        <w:rPr>
+          <w:rFonts w:cs="Arial"/>
+          <w:color w:val="000000"/>
+        </w:rPr>
+        <w:t xml:space="preserve"> Terreno </w:t>
+      </w:r>
+      <w:proofErr w:type="gramStart"/>
+      <w:r>
+        <w:rPr>
+          <w:rFonts w:cs="Arial"/>
+          <w:color w:val="000000"/>
+        </w:rPr>
+        <w:t xml:space="preserve">( </w:t>
+      </w:r>
+      <w:proofErr w:type="spellStart"/>
+      <w:r>
+        <w:rPr>
+          <w:rFonts w:cs="Arial"/>
+          <w:color w:val="000000"/>
+        </w:rPr>
+        <w:t>idTerreno</w:t>
+      </w:r>
+      <w:proofErr w:type="spellEnd"/>
+      <w:proofErr w:type="gramEnd"/>
+      <w:r>
+        <w:rPr>
+          <w:rFonts w:cs="Arial"/>
+          <w:color w:val="000000"/>
+        </w:rPr>
+        <w:t xml:space="preserve"> </w:t>
+      </w:r>
+      <w:proofErr w:type="spellStart"/>
+      <w:r>
+        <w:rPr>
+          <w:rFonts w:cs="Arial"/>
+          <w:color w:val="000000"/>
+        </w:rPr>
+        <w:t>int</w:t>
+      </w:r>
+      <w:proofErr w:type="spellEnd"/>
+      <w:r>
+        <w:rPr>
+          <w:rFonts w:cs="Arial"/>
+          <w:color w:val="000000"/>
+        </w:rPr>
+        <w:t xml:space="preserve"> </w:t>
+      </w:r>
+      <w:proofErr w:type="spellStart"/>
+      <w:r>
+        <w:rPr>
+          <w:rFonts w:cs="Arial"/>
+          <w:color w:val="000000"/>
+        </w:rPr>
+        <w:t>primary</w:t>
+      </w:r>
+      <w:proofErr w:type="spellEnd"/>
+      <w:r>
+        <w:rPr>
+          <w:rFonts w:cs="Arial"/>
+          <w:color w:val="000000"/>
+        </w:rPr>
+        <w:t xml:space="preserve"> </w:t>
+      </w:r>
+      <w:proofErr w:type="spellStart"/>
+      <w:r>
+        <w:rPr>
+          <w:rFonts w:cs="Arial"/>
+          <w:color w:val="000000"/>
+        </w:rPr>
+        <w:t>key</w:t>
+      </w:r>
+      <w:proofErr w:type="spellEnd"/>
+      <w:r>
+        <w:rPr>
+          <w:rFonts w:cs="Arial"/>
+          <w:color w:val="000000"/>
+        </w:rPr>
+        <w:t xml:space="preserve"> </w:t>
+      </w:r>
+      <w:proofErr w:type="spellStart"/>
+      <w:r>
+        <w:rPr>
+          <w:rFonts w:cs="Arial"/>
+          <w:color w:val="000000"/>
+        </w:rPr>
+        <w:t>identity</w:t>
+      </w:r>
+      <w:proofErr w:type="spellEnd"/>
+      <w:r>
+        <w:rPr>
+          <w:rFonts w:cs="Arial"/>
+          <w:color w:val="000000"/>
+        </w:rPr>
+        <w:t xml:space="preserve">, </w:t>
+      </w:r>
+      <w:proofErr w:type="spellStart"/>
+      <w:r>
+        <w:rPr>
+          <w:rFonts w:cs="Arial"/>
+          <w:color w:val="000000"/>
+        </w:rPr>
+        <w:t>nomeTerreno</w:t>
+      </w:r>
+      <w:proofErr w:type="spellEnd"/>
+      <w:r>
+        <w:rPr>
+          <w:rFonts w:cs="Arial"/>
+          <w:color w:val="000000"/>
+        </w:rPr>
+        <w:t xml:space="preserve"> </w:t>
+      </w:r>
+      <w:proofErr w:type="spellStart"/>
+      <w:r>
+        <w:rPr>
+          <w:rFonts w:cs="Arial"/>
+          <w:color w:val="000000"/>
+        </w:rPr>
+        <w:t>varchar</w:t>
+      </w:r>
+      <w:proofErr w:type="spellEnd"/>
+      <w:r>
+        <w:rPr>
+          <w:rFonts w:cs="Arial"/>
+          <w:color w:val="000000"/>
+        </w:rPr>
+        <w:t xml:space="preserve">(45), </w:t>
+      </w:r>
+      <w:proofErr w:type="spellStart"/>
+      <w:r>
+        <w:rPr>
+          <w:rFonts w:cs="Arial"/>
+          <w:color w:val="000000"/>
+        </w:rPr>
+        <w:t>tamanhoTerreno</w:t>
+      </w:r>
+      <w:proofErr w:type="spellEnd"/>
+      <w:r>
+        <w:rPr>
+          <w:rFonts w:cs="Arial"/>
+          <w:color w:val="000000"/>
+        </w:rPr>
+        <w:t xml:space="preserve"> </w:t>
+      </w:r>
+      <w:proofErr w:type="spellStart"/>
+      <w:r>
+        <w:rPr>
+          <w:rFonts w:cs="Arial"/>
+          <w:color w:val="000000"/>
+        </w:rPr>
+        <w:t>float</w:t>
+      </w:r>
+      <w:proofErr w:type="spellEnd"/>
+      <w:r>
+        <w:rPr>
+          <w:rFonts w:cs="Arial"/>
+          <w:color w:val="000000"/>
+        </w:rPr>
+        <w:t xml:space="preserve">, </w:t>
+      </w:r>
+      <w:proofErr w:type="spellStart"/>
+      <w:r>
+        <w:rPr>
+          <w:rFonts w:cs="Arial"/>
+          <w:color w:val="000000"/>
+        </w:rPr>
+        <w:t>fkEndereco</w:t>
+      </w:r>
+      <w:proofErr w:type="spellEnd"/>
+      <w:r>
+        <w:rPr>
+          <w:rFonts w:cs="Arial"/>
+          <w:color w:val="000000"/>
+        </w:rPr>
+        <w:t xml:space="preserve"> </w:t>
+      </w:r>
+      <w:proofErr w:type="spellStart"/>
+      <w:r>
+        <w:rPr>
+          <w:rFonts w:cs="Arial"/>
+          <w:color w:val="000000"/>
+        </w:rPr>
+        <w:t>int</w:t>
+      </w:r>
+      <w:proofErr w:type="spellEnd"/>
+      <w:r>
+        <w:rPr>
+          <w:rFonts w:cs="Arial"/>
+          <w:color w:val="000000"/>
+        </w:rPr>
+        <w:t xml:space="preserve">, </w:t>
+      </w:r>
+      <w:proofErr w:type="spellStart"/>
+      <w:r>
+        <w:rPr>
+          <w:rFonts w:cs="Arial"/>
+          <w:color w:val="000000"/>
+        </w:rPr>
+        <w:t>foreign</w:t>
+      </w:r>
+      <w:proofErr w:type="spellEnd"/>
+      <w:r>
+        <w:rPr>
+          <w:rFonts w:cs="Arial"/>
+          <w:color w:val="000000"/>
+        </w:rPr>
+        <w:t xml:space="preserve"> </w:t>
+      </w:r>
+      <w:proofErr w:type="spellStart"/>
+      <w:r>
+        <w:rPr>
+          <w:rFonts w:cs="Arial"/>
+          <w:color w:val="000000"/>
+        </w:rPr>
+        <w:t>key</w:t>
+      </w:r>
+      <w:proofErr w:type="spellEnd"/>
+      <w:r>
+        <w:rPr>
+          <w:rFonts w:cs="Arial"/>
+          <w:color w:val="000000"/>
+        </w:rPr>
+        <w:t xml:space="preserve"> (</w:t>
+      </w:r>
+      <w:proofErr w:type="spellStart"/>
+      <w:r>
+        <w:rPr>
+          <w:rFonts w:cs="Arial"/>
+          <w:color w:val="000000"/>
+        </w:rPr>
+        <w:t>fkEndereco</w:t>
+      </w:r>
+      <w:proofErr w:type="spellEnd"/>
+      <w:r>
+        <w:rPr>
+          <w:rFonts w:cs="Arial"/>
+          <w:color w:val="000000"/>
+        </w:rPr>
+        <w:t xml:space="preserve">) </w:t>
+      </w:r>
+      <w:proofErr w:type="spellStart"/>
+      <w:r>
+        <w:rPr>
+          <w:rFonts w:cs="Arial"/>
+          <w:color w:val="000000"/>
+        </w:rPr>
+        <w:t>references</w:t>
+      </w:r>
+      <w:proofErr w:type="spellEnd"/>
+      <w:r>
+        <w:rPr>
+          <w:rFonts w:cs="Arial"/>
+          <w:color w:val="000000"/>
+        </w:rPr>
+        <w:t xml:space="preserve"> </w:t>
+      </w:r>
+      <w:proofErr w:type="spellStart"/>
+      <w:r>
+        <w:rPr>
+          <w:rFonts w:cs="Arial"/>
+          <w:color w:val="000000"/>
+        </w:rPr>
+        <w:t>endereco</w:t>
+      </w:r>
+      <w:proofErr w:type="spellEnd"/>
+      <w:r>
+        <w:rPr>
+          <w:rFonts w:cs="Arial"/>
+          <w:color w:val="000000"/>
+        </w:rPr>
+        <w:t>(</w:t>
+      </w:r>
+      <w:proofErr w:type="spellStart"/>
+      <w:r>
+        <w:rPr>
+          <w:rFonts w:cs="Arial"/>
+          <w:color w:val="000000"/>
+        </w:rPr>
+        <w:t>idEndereco</w:t>
+      </w:r>
+      <w:proofErr w:type="spellEnd"/>
+      <w:r>
+        <w:rPr>
+          <w:rFonts w:cs="Arial"/>
+          <w:color w:val="000000"/>
+        </w:rPr>
+        <w:t xml:space="preserve">), </w:t>
+      </w:r>
+      <w:proofErr w:type="spellStart"/>
+      <w:r>
+        <w:rPr>
+          <w:rFonts w:cs="Arial"/>
+          <w:color w:val="000000"/>
+        </w:rPr>
+        <w:t>fkCliente</w:t>
+      </w:r>
+      <w:proofErr w:type="spellEnd"/>
+      <w:r>
+        <w:rPr>
+          <w:rFonts w:cs="Arial"/>
+          <w:color w:val="000000"/>
+        </w:rPr>
+        <w:t xml:space="preserve"> </w:t>
+      </w:r>
+      <w:proofErr w:type="spellStart"/>
+      <w:r>
+        <w:rPr>
+          <w:rFonts w:cs="Arial"/>
+          <w:color w:val="000000"/>
+        </w:rPr>
+        <w:t>int</w:t>
+      </w:r>
+      <w:proofErr w:type="spellEnd"/>
+      <w:r>
+        <w:rPr>
+          <w:rFonts w:cs="Arial"/>
+          <w:color w:val="000000"/>
+        </w:rPr>
+        <w:t xml:space="preserve">, </w:t>
+      </w:r>
+      <w:proofErr w:type="spellStart"/>
+      <w:r>
+        <w:rPr>
+          <w:rFonts w:cs="Arial"/>
+          <w:color w:val="000000"/>
+        </w:rPr>
+        <w:t>foreign</w:t>
+      </w:r>
+      <w:proofErr w:type="spellEnd"/>
+      <w:r>
+        <w:rPr>
+          <w:rFonts w:cs="Arial"/>
+          <w:color w:val="000000"/>
+        </w:rPr>
+        <w:t xml:space="preserve"> </w:t>
+      </w:r>
+      <w:proofErr w:type="spellStart"/>
+      <w:r>
+        <w:rPr>
+          <w:rFonts w:cs="Arial"/>
+          <w:color w:val="000000"/>
+        </w:rPr>
+        <w:t>key</w:t>
+      </w:r>
+      <w:proofErr w:type="spellEnd"/>
+      <w:r>
+        <w:rPr>
+          <w:rFonts w:cs="Arial"/>
+          <w:color w:val="000000"/>
+        </w:rPr>
+        <w:t xml:space="preserve"> (</w:t>
+      </w:r>
+      <w:proofErr w:type="spellStart"/>
+      <w:r>
+        <w:rPr>
+          <w:rFonts w:cs="Arial"/>
+          <w:color w:val="000000"/>
+        </w:rPr>
+        <w:t>fkCliente</w:t>
+      </w:r>
+      <w:proofErr w:type="spellEnd"/>
+      <w:r>
+        <w:rPr>
+          <w:rFonts w:cs="Arial"/>
+          <w:color w:val="000000"/>
+        </w:rPr>
+        <w:t xml:space="preserve">) </w:t>
+      </w:r>
+      <w:proofErr w:type="spellStart"/>
+      <w:r>
+        <w:rPr>
+          <w:rFonts w:cs="Arial"/>
+          <w:color w:val="000000"/>
+        </w:rPr>
+        <w:t>references</w:t>
+      </w:r>
+      <w:proofErr w:type="spellEnd"/>
+      <w:r>
+        <w:rPr>
+          <w:rFonts w:cs="Arial"/>
+          <w:color w:val="000000"/>
+        </w:rPr>
+        <w:t xml:space="preserve"> Cliente(</w:t>
+      </w:r>
+      <w:proofErr w:type="spellStart"/>
+      <w:r>
+        <w:rPr>
+          <w:rFonts w:cs="Arial"/>
+          <w:color w:val="000000"/>
+        </w:rPr>
+        <w:t>idCliente</w:t>
+      </w:r>
+      <w:proofErr w:type="spellEnd"/>
+      <w:r>
+        <w:rPr>
+          <w:rFonts w:cs="Arial"/>
+          <w:color w:val="000000"/>
+        </w:rPr>
+        <w:t>) );</w:t>
+      </w:r>
+    </w:p>
+    <w:p>
+      <w:pPr>
+        <w:tabs>
+          <w:tab w:val="clear" w:pos="851"/>
+        </w:tabs>
+        <w:spacing w:line="240" w:lineRule="auto"/>
+        <w:jc w:val="left"/>
+        <w:textAlignment w:val="baseline"/>
+        <w:rPr>
+          <w:rFonts w:cs="Arial"/>
+          <w:color w:val="000000"/>
+        </w:rPr>
+      </w:pPr>
+    </w:p>
+    <w:p>
+      <w:pPr>
+        <w:tabs>
+          <w:tab w:val="clear" w:pos="851"/>
+        </w:tabs>
+        <w:spacing w:line="240" w:lineRule="auto"/>
+        <w:jc w:val="left"/>
+        <w:textAlignment w:val="baseline"/>
+        <w:rPr>
+          <w:rFonts w:cs="Arial"/>
+          <w:color w:val="000000"/>
+          <w:lang w:val="en-US"/>
+        </w:rPr>
+      </w:pPr>
+      <w:r>
+        <w:rPr>
+          <w:rFonts w:cs="Arial"/>
+          <w:color w:val="000000"/>
+          <w:lang w:val="en-US"/>
+        </w:rPr>
+        <w:t xml:space="preserve">create table Sensor </w:t>
+      </w:r>
+      <w:proofErr w:type="gramStart"/>
+      <w:r>
+        <w:rPr>
+          <w:rFonts w:cs="Arial"/>
+          <w:color w:val="000000"/>
+          <w:lang w:val="en-US"/>
+        </w:rPr>
+        <w:t xml:space="preserve">( </w:t>
+      </w:r>
+      <w:proofErr w:type="spellStart"/>
+      <w:r>
+        <w:rPr>
+          <w:rFonts w:cs="Arial"/>
+          <w:color w:val="000000"/>
+          <w:lang w:val="en-US"/>
+        </w:rPr>
+        <w:t>idSensor</w:t>
+      </w:r>
+      <w:proofErr w:type="spellEnd"/>
+      <w:proofErr w:type="gramEnd"/>
+      <w:r>
+        <w:rPr>
+          <w:rFonts w:cs="Arial"/>
+          <w:color w:val="000000"/>
+          <w:lang w:val="en-US"/>
+        </w:rPr>
+        <w:t xml:space="preserve"> int primary key identity, </w:t>
+      </w:r>
+      <w:proofErr w:type="spellStart"/>
+      <w:r>
+        <w:rPr>
+          <w:rFonts w:cs="Arial"/>
+          <w:color w:val="000000"/>
+          <w:lang w:val="en-US"/>
+        </w:rPr>
+        <w:t>modeloSensor</w:t>
+      </w:r>
+      <w:proofErr w:type="spellEnd"/>
+      <w:r>
+        <w:rPr>
+          <w:rFonts w:cs="Arial"/>
+          <w:color w:val="000000"/>
+          <w:lang w:val="en-US"/>
+        </w:rPr>
+        <w:t xml:space="preserve"> varchar(45), latitude varchar (20), longitude varchar (20), </w:t>
+      </w:r>
+      <w:proofErr w:type="spellStart"/>
+      <w:r>
+        <w:rPr>
+          <w:rFonts w:cs="Arial"/>
+          <w:color w:val="000000"/>
+          <w:lang w:val="en-US"/>
+        </w:rPr>
+        <w:t>statusSensor</w:t>
+      </w:r>
+      <w:proofErr w:type="spellEnd"/>
+      <w:r>
+        <w:rPr>
+          <w:rFonts w:cs="Arial"/>
+          <w:color w:val="000000"/>
+          <w:lang w:val="en-US"/>
+        </w:rPr>
+        <w:t xml:space="preserve"> varchar(10), </w:t>
+      </w:r>
+      <w:proofErr w:type="spellStart"/>
+      <w:r>
+        <w:rPr>
+          <w:rFonts w:cs="Arial"/>
+          <w:color w:val="000000"/>
+          <w:lang w:val="en-US"/>
+        </w:rPr>
+        <w:t>fkTerreno</w:t>
+      </w:r>
+      <w:proofErr w:type="spellEnd"/>
+      <w:r>
+        <w:rPr>
+          <w:rFonts w:cs="Arial"/>
+          <w:color w:val="000000"/>
+          <w:lang w:val="en-US"/>
+        </w:rPr>
+        <w:t xml:space="preserve"> int, foreign key(</w:t>
+      </w:r>
+      <w:proofErr w:type="spellStart"/>
+      <w:r>
+        <w:rPr>
+          <w:rFonts w:cs="Arial"/>
+          <w:color w:val="000000"/>
+          <w:lang w:val="en-US"/>
+        </w:rPr>
+        <w:t>fkTerreno</w:t>
+      </w:r>
+      <w:proofErr w:type="spellEnd"/>
+      <w:r>
+        <w:rPr>
+          <w:rFonts w:cs="Arial"/>
+          <w:color w:val="000000"/>
+          <w:lang w:val="en-US"/>
+        </w:rPr>
+        <w:t xml:space="preserve">) references </w:t>
+      </w:r>
+      <w:proofErr w:type="spellStart"/>
+      <w:r>
+        <w:rPr>
+          <w:rFonts w:cs="Arial"/>
+          <w:color w:val="000000"/>
+          <w:lang w:val="en-US"/>
+        </w:rPr>
+        <w:t>Terreno</w:t>
+      </w:r>
+      <w:proofErr w:type="spellEnd"/>
+      <w:r>
+        <w:rPr>
+          <w:rFonts w:cs="Arial"/>
+          <w:color w:val="000000"/>
+          <w:lang w:val="en-US"/>
+        </w:rPr>
+        <w:t>(</w:t>
+      </w:r>
+      <w:proofErr w:type="spellStart"/>
+      <w:r>
+        <w:rPr>
+          <w:rFonts w:cs="Arial"/>
+          <w:color w:val="000000"/>
+          <w:lang w:val="en-US"/>
+        </w:rPr>
+        <w:t>idTerreno</w:t>
+      </w:r>
+      <w:proofErr w:type="spellEnd"/>
+      <w:r>
+        <w:rPr>
+          <w:rFonts w:cs="Arial"/>
+          <w:color w:val="000000"/>
+          <w:lang w:val="en-US"/>
+        </w:rPr>
+        <w:t>) );</w:t>
+      </w:r>
+    </w:p>
+    <w:p>
+      <w:pPr>
+        <w:tabs>
+          <w:tab w:val="clear" w:pos="851"/>
+        </w:tabs>
+        <w:spacing w:line="240" w:lineRule="auto"/>
+        <w:jc w:val="left"/>
+        <w:textAlignment w:val="baseline"/>
+        <w:rPr>
+          <w:rFonts w:cs="Arial"/>
+          <w:color w:val="000000"/>
+          <w:lang w:val="en-US"/>
+        </w:rPr>
+      </w:pPr>
+    </w:p>
+    <w:p>
+      <w:pPr>
+        <w:tabs>
+          <w:tab w:val="clear" w:pos="851"/>
+        </w:tabs>
+        <w:spacing w:line="240" w:lineRule="auto"/>
+        <w:jc w:val="left"/>
+        <w:textAlignment w:val="baseline"/>
+        <w:rPr>
+          <w:rFonts w:cs="Arial"/>
+          <w:color w:val="000000"/>
+          <w:lang w:val="en-US"/>
+        </w:rPr>
+      </w:pPr>
+      <w:r>
+        <w:rPr>
+          <w:rFonts w:cs="Arial"/>
+          <w:color w:val="000000"/>
+          <w:lang w:val="en-US"/>
+        </w:rPr>
+        <w:t xml:space="preserve">create table </w:t>
+      </w:r>
+      <w:proofErr w:type="spellStart"/>
+      <w:r>
+        <w:rPr>
+          <w:rFonts w:cs="Arial"/>
+          <w:color w:val="000000"/>
+          <w:lang w:val="en-US"/>
+        </w:rPr>
+        <w:t>dadoSensor</w:t>
+      </w:r>
+      <w:proofErr w:type="spellEnd"/>
+      <w:r>
+        <w:rPr>
+          <w:rFonts w:cs="Arial"/>
+          <w:color w:val="000000"/>
+          <w:lang w:val="en-US"/>
+        </w:rPr>
+        <w:t xml:space="preserve"> </w:t>
+      </w:r>
+      <w:proofErr w:type="gramStart"/>
+      <w:r>
+        <w:rPr>
+          <w:rFonts w:cs="Arial"/>
+          <w:color w:val="000000"/>
+          <w:lang w:val="en-US"/>
+        </w:rPr>
+        <w:t xml:space="preserve">( </w:t>
+      </w:r>
+      <w:proofErr w:type="spellStart"/>
+      <w:r>
+        <w:rPr>
+          <w:rFonts w:cs="Arial"/>
+          <w:color w:val="000000"/>
+          <w:lang w:val="en-US"/>
+        </w:rPr>
+        <w:t>idDadoSensor</w:t>
+      </w:r>
+      <w:proofErr w:type="spellEnd"/>
+      <w:proofErr w:type="gramEnd"/>
+      <w:r>
+        <w:rPr>
+          <w:rFonts w:cs="Arial"/>
+          <w:color w:val="000000"/>
+          <w:lang w:val="en-US"/>
+        </w:rPr>
+        <w:t xml:space="preserve"> int primary key identity, </w:t>
+      </w:r>
+      <w:proofErr w:type="spellStart"/>
+      <w:r>
+        <w:rPr>
+          <w:rFonts w:cs="Arial"/>
+          <w:color w:val="000000"/>
+          <w:lang w:val="en-US"/>
+        </w:rPr>
+        <w:t>temperaturaSensor</w:t>
+      </w:r>
+      <w:proofErr w:type="spellEnd"/>
+      <w:r>
+        <w:rPr>
+          <w:rFonts w:cs="Arial"/>
+          <w:color w:val="000000"/>
+          <w:lang w:val="en-US"/>
+        </w:rPr>
+        <w:t xml:space="preserve"> float, </w:t>
+      </w:r>
+      <w:proofErr w:type="spellStart"/>
+      <w:r>
+        <w:rPr>
+          <w:rFonts w:cs="Arial"/>
+          <w:color w:val="000000"/>
+          <w:lang w:val="en-US"/>
+        </w:rPr>
+        <w:t>umidadeSensor</w:t>
+      </w:r>
+      <w:proofErr w:type="spellEnd"/>
+      <w:r>
+        <w:rPr>
+          <w:rFonts w:cs="Arial"/>
+          <w:color w:val="000000"/>
+          <w:lang w:val="en-US"/>
+        </w:rPr>
+        <w:t xml:space="preserve"> float, </w:t>
+      </w:r>
+      <w:proofErr w:type="spellStart"/>
+      <w:r>
+        <w:rPr>
+          <w:rFonts w:cs="Arial"/>
+          <w:color w:val="000000"/>
+          <w:lang w:val="en-US"/>
+        </w:rPr>
+        <w:t>momento</w:t>
+      </w:r>
+      <w:proofErr w:type="spellEnd"/>
+      <w:r>
+        <w:rPr>
+          <w:rFonts w:cs="Arial"/>
+          <w:color w:val="000000"/>
+          <w:lang w:val="en-US"/>
+        </w:rPr>
+        <w:t xml:space="preserve"> datetime default </w:t>
+      </w:r>
+      <w:proofErr w:type="spellStart"/>
+      <w:r>
+        <w:rPr>
+          <w:rFonts w:cs="Arial"/>
+          <w:color w:val="000000"/>
+          <w:lang w:val="en-US"/>
+        </w:rPr>
+        <w:t>getdate</w:t>
+      </w:r>
+      <w:proofErr w:type="spellEnd"/>
+      <w:r>
+        <w:rPr>
+          <w:rFonts w:cs="Arial"/>
+          <w:color w:val="000000"/>
+          <w:lang w:val="en-US"/>
+        </w:rPr>
+        <w:t xml:space="preserve">(), </w:t>
+      </w:r>
+      <w:proofErr w:type="spellStart"/>
+      <w:r>
+        <w:rPr>
+          <w:rFonts w:cs="Arial"/>
+          <w:color w:val="000000"/>
+          <w:lang w:val="en-US"/>
+        </w:rPr>
+        <w:t>fkSensor</w:t>
+      </w:r>
+      <w:proofErr w:type="spellEnd"/>
+      <w:r>
+        <w:rPr>
+          <w:rFonts w:cs="Arial"/>
+          <w:color w:val="000000"/>
+          <w:lang w:val="en-US"/>
+        </w:rPr>
+        <w:t xml:space="preserve"> int, foreign key (</w:t>
+      </w:r>
+      <w:proofErr w:type="spellStart"/>
+      <w:r>
+        <w:rPr>
+          <w:rFonts w:cs="Arial"/>
+          <w:color w:val="000000"/>
+          <w:lang w:val="en-US"/>
+        </w:rPr>
+        <w:t>fkSensor</w:t>
+      </w:r>
+      <w:proofErr w:type="spellEnd"/>
+      <w:r>
+        <w:rPr>
+          <w:rFonts w:cs="Arial"/>
+          <w:color w:val="000000"/>
+          <w:lang w:val="en-US"/>
+        </w:rPr>
+        <w:t>) references Sensor(</w:t>
+      </w:r>
+      <w:proofErr w:type="spellStart"/>
+      <w:r>
+        <w:rPr>
+          <w:rFonts w:cs="Arial"/>
+          <w:color w:val="000000"/>
+          <w:lang w:val="en-US"/>
+        </w:rPr>
+        <w:t>idSensor</w:t>
+      </w:r>
+      <w:proofErr w:type="spellEnd"/>
+      <w:r>
+        <w:rPr>
+          <w:rFonts w:cs="Arial"/>
+          <w:color w:val="000000"/>
+          <w:lang w:val="en-US"/>
+        </w:rPr>
+        <w:t>) );</w:t>
+      </w:r>
+    </w:p>
+    <w:p>
+      <w:pPr>
+        <w:tabs>
+          <w:tab w:val="clear" w:pos="851"/>
+        </w:tabs>
+        <w:spacing w:line="240" w:lineRule="auto"/>
+        <w:jc w:val="left"/>
+        <w:textAlignment w:val="baseline"/>
+        <w:rPr>
+          <w:rFonts w:cs="Arial"/>
+          <w:color w:val="000000"/>
+          <w:lang w:val="en-US"/>
+        </w:rPr>
+      </w:pPr>
+    </w:p>
+    <w:p>
+      <w:pPr>
+        <w:tabs>
+          <w:tab w:val="clear" w:pos="851"/>
+        </w:tabs>
+        <w:spacing w:line="240" w:lineRule="auto"/>
+        <w:jc w:val="left"/>
+        <w:textAlignment w:val="baseline"/>
+        <w:rPr>
+          <w:rFonts w:cs="Arial"/>
+          <w:color w:val="000000"/>
+        </w:rPr>
+      </w:pPr>
+      <w:r>
+        <w:rPr>
+          <w:rFonts w:cs="Arial"/>
+          <w:color w:val="000000"/>
+          <w:lang w:val="en-US"/>
+        </w:rPr>
+        <w:t xml:space="preserve">insert into </w:t>
+      </w:r>
+      <w:proofErr w:type="spellStart"/>
+      <w:r>
+        <w:rPr>
+          <w:rFonts w:cs="Arial"/>
+          <w:color w:val="000000"/>
+          <w:lang w:val="en-US"/>
+        </w:rPr>
+        <w:t>endereco</w:t>
+      </w:r>
+      <w:proofErr w:type="spellEnd"/>
+      <w:r>
+        <w:rPr>
+          <w:rFonts w:cs="Arial"/>
+          <w:color w:val="000000"/>
+          <w:lang w:val="en-US"/>
+        </w:rPr>
+        <w:t xml:space="preserve"> values ('Av. </w:t>
+      </w:r>
+      <w:proofErr w:type="spellStart"/>
+      <w:r>
+        <w:rPr>
+          <w:rFonts w:cs="Arial"/>
+          <w:color w:val="000000"/>
+        </w:rPr>
+        <w:t>Getulio</w:t>
+      </w:r>
+      <w:proofErr w:type="spellEnd"/>
+      <w:r>
+        <w:rPr>
+          <w:rFonts w:cs="Arial"/>
+          <w:color w:val="000000"/>
+        </w:rPr>
+        <w:t xml:space="preserve"> Vargas', </w:t>
+      </w:r>
+      <w:proofErr w:type="spellStart"/>
+      <w:r>
+        <w:rPr>
+          <w:rFonts w:cs="Arial"/>
+          <w:color w:val="000000"/>
+        </w:rPr>
+        <w:t>null</w:t>
+      </w:r>
+      <w:proofErr w:type="spellEnd"/>
+      <w:r>
+        <w:rPr>
+          <w:rFonts w:cs="Arial"/>
+          <w:color w:val="000000"/>
+        </w:rPr>
+        <w:t xml:space="preserve">, </w:t>
+      </w:r>
+      <w:proofErr w:type="spellStart"/>
+      <w:r>
+        <w:rPr>
+          <w:rFonts w:cs="Arial"/>
+          <w:color w:val="000000"/>
+        </w:rPr>
+        <w:t>null</w:t>
+      </w:r>
+      <w:proofErr w:type="spellEnd"/>
+      <w:r>
+        <w:rPr>
+          <w:rFonts w:cs="Arial"/>
+          <w:color w:val="000000"/>
+        </w:rPr>
+        <w:t>, 'CEMAT', '</w:t>
+      </w:r>
+      <w:proofErr w:type="spellStart"/>
+      <w:r>
+        <w:rPr>
+          <w:rFonts w:cs="Arial"/>
+          <w:color w:val="000000"/>
+        </w:rPr>
+        <w:t>Caceres</w:t>
+      </w:r>
+      <w:proofErr w:type="spellEnd"/>
+      <w:r>
+        <w:rPr>
+          <w:rFonts w:cs="Arial"/>
+          <w:color w:val="000000"/>
+        </w:rPr>
+        <w:t xml:space="preserve">', 'MT', '78200-000'), ('Rua Dr. </w:t>
+      </w:r>
+      <w:proofErr w:type="spellStart"/>
+      <w:r>
+        <w:rPr>
+          <w:rFonts w:cs="Arial"/>
+          <w:color w:val="000000"/>
+        </w:rPr>
+        <w:t>Beviláqua</w:t>
+      </w:r>
+      <w:proofErr w:type="spellEnd"/>
+      <w:r>
+        <w:rPr>
+          <w:rFonts w:cs="Arial"/>
+          <w:color w:val="000000"/>
+        </w:rPr>
+        <w:t xml:space="preserve">', 863, 'Km 18', 'Centro', 'Palmas', 'PR', '85555-000'), ('Rua Alfredo Cruz', 283, </w:t>
+      </w:r>
+      <w:proofErr w:type="spellStart"/>
+      <w:r>
+        <w:rPr>
+          <w:rFonts w:cs="Arial"/>
+          <w:color w:val="000000"/>
+        </w:rPr>
+        <w:t>null</w:t>
+      </w:r>
+      <w:proofErr w:type="spellEnd"/>
+      <w:r>
+        <w:rPr>
+          <w:rFonts w:cs="Arial"/>
+          <w:color w:val="000000"/>
+        </w:rPr>
+        <w:t xml:space="preserve">, 'Centro', 'Boa Vista', 'PR', '69301-140'), ('Av. Rio de Janeiro', 4870, </w:t>
+      </w:r>
+      <w:proofErr w:type="spellStart"/>
+      <w:r>
+        <w:rPr>
+          <w:rFonts w:cs="Arial"/>
+          <w:color w:val="000000"/>
+        </w:rPr>
+        <w:t>null</w:t>
+      </w:r>
+      <w:proofErr w:type="spellEnd"/>
+      <w:r>
+        <w:rPr>
+          <w:rFonts w:cs="Arial"/>
+          <w:color w:val="000000"/>
+        </w:rPr>
+        <w:t xml:space="preserve">, 'Zona 02', 'Umuarama', 'PR', '87501-370'), ('Rua </w:t>
+      </w:r>
+      <w:proofErr w:type="spellStart"/>
+      <w:r>
+        <w:rPr>
+          <w:rFonts w:cs="Arial"/>
+          <w:color w:val="000000"/>
+        </w:rPr>
+        <w:t>Jamináuas</w:t>
+      </w:r>
+      <w:proofErr w:type="spellEnd"/>
+      <w:r>
+        <w:rPr>
+          <w:rFonts w:cs="Arial"/>
+          <w:color w:val="000000"/>
+        </w:rPr>
+        <w:t xml:space="preserve">', 1556, </w:t>
+      </w:r>
+      <w:proofErr w:type="spellStart"/>
+      <w:r>
+        <w:rPr>
+          <w:rFonts w:cs="Arial"/>
+          <w:color w:val="000000"/>
+        </w:rPr>
+        <w:t>null</w:t>
+      </w:r>
+      <w:proofErr w:type="spellEnd"/>
+      <w:r>
+        <w:rPr>
+          <w:rFonts w:cs="Arial"/>
+          <w:color w:val="000000"/>
+        </w:rPr>
+        <w:t xml:space="preserve">, 'Cruzeirão', 'Cruzeiro do Sul', 'AC', '69980-000'), ('Rodovia RS429', </w:t>
+      </w:r>
+      <w:proofErr w:type="spellStart"/>
+      <w:r>
+        <w:rPr>
+          <w:rFonts w:cs="Arial"/>
+          <w:color w:val="000000"/>
+        </w:rPr>
+        <w:t>null</w:t>
+      </w:r>
+      <w:proofErr w:type="spellEnd"/>
+      <w:r>
+        <w:rPr>
+          <w:rFonts w:cs="Arial"/>
+          <w:color w:val="000000"/>
+        </w:rPr>
+        <w:t>, 'Km 18', 'Itaimbezinho', 'Cambará do Sul', 'RS', '95480-000');</w:t>
+      </w:r>
+    </w:p>
+    <w:p>
+      <w:pPr>
+        <w:tabs>
+          <w:tab w:val="clear" w:pos="851"/>
+        </w:tabs>
+        <w:spacing w:line="240" w:lineRule="auto"/>
+        <w:jc w:val="left"/>
+        <w:textAlignment w:val="baseline"/>
+        <w:rPr>
+          <w:rFonts w:cs="Arial"/>
+          <w:color w:val="000000"/>
+        </w:rPr>
+      </w:pPr>
+    </w:p>
+    <w:p>
+      <w:pPr>
+        <w:tabs>
+          <w:tab w:val="clear" w:pos="851"/>
+        </w:tabs>
+        <w:spacing w:line="240" w:lineRule="auto"/>
+        <w:jc w:val="left"/>
+        <w:textAlignment w:val="baseline"/>
+        <w:rPr>
+          <w:rFonts w:cs="Arial"/>
+          <w:color w:val="000000"/>
+        </w:rPr>
+      </w:pPr>
+      <w:r>
+        <w:rPr>
+          <w:rFonts w:cs="Arial"/>
+          <w:color w:val="000000"/>
+        </w:rPr>
+        <w:t xml:space="preserve">insert </w:t>
+      </w:r>
+      <w:proofErr w:type="spellStart"/>
+      <w:r>
+        <w:rPr>
+          <w:rFonts w:cs="Arial"/>
+          <w:color w:val="000000"/>
+        </w:rPr>
+        <w:t>into</w:t>
+      </w:r>
+      <w:proofErr w:type="spellEnd"/>
+      <w:r>
+        <w:rPr>
+          <w:rFonts w:cs="Arial"/>
+          <w:color w:val="000000"/>
+        </w:rPr>
+        <w:t xml:space="preserve"> terreno </w:t>
+      </w:r>
+      <w:proofErr w:type="spellStart"/>
+      <w:r>
+        <w:rPr>
+          <w:rFonts w:cs="Arial"/>
+          <w:color w:val="000000"/>
+        </w:rPr>
+        <w:t>values</w:t>
+      </w:r>
+      <w:proofErr w:type="spellEnd"/>
+      <w:r>
+        <w:rPr>
+          <w:rFonts w:cs="Arial"/>
+          <w:color w:val="000000"/>
+        </w:rPr>
+        <w:t xml:space="preserve"> ('Estação Ecológica de </w:t>
+      </w:r>
+      <w:proofErr w:type="spellStart"/>
+      <w:r>
+        <w:rPr>
+          <w:rFonts w:cs="Arial"/>
+          <w:color w:val="000000"/>
+        </w:rPr>
+        <w:t>Taiamã</w:t>
+      </w:r>
+      <w:proofErr w:type="spellEnd"/>
+      <w:r>
+        <w:rPr>
+          <w:rFonts w:cs="Arial"/>
+          <w:color w:val="000000"/>
+        </w:rPr>
+        <w:t xml:space="preserve">', '11554.98', 3, 2), ('Estação Ecológica da Mata Preta', '6573.48', 4, 2), ('Estação Ecológica de Maracá', </w:t>
+      </w:r>
+      <w:r>
+        <w:rPr>
+          <w:rFonts w:cs="Arial"/>
+          <w:color w:val="000000"/>
+        </w:rPr>
+        <w:lastRenderedPageBreak/>
+        <w:t xml:space="preserve">'103519.87', 5, 2), ('Parque Nacional de Ilha Grande', '76033.12', 6, 2), ('Parque Nacional da Serra do Divisor', '837555.19', 7, 2), ('Parque Nacional da Serra Geral', '17301.89', 8, 2); insert </w:t>
+      </w:r>
+      <w:proofErr w:type="spellStart"/>
+      <w:r>
+        <w:rPr>
+          <w:rFonts w:cs="Arial"/>
+          <w:color w:val="000000"/>
+        </w:rPr>
+        <w:t>into</w:t>
+      </w:r>
+      <w:proofErr w:type="spellEnd"/>
+      <w:r>
+        <w:rPr>
+          <w:rFonts w:cs="Arial"/>
+          <w:color w:val="000000"/>
+        </w:rPr>
+        <w:t xml:space="preserve"> sensor </w:t>
+      </w:r>
+      <w:proofErr w:type="spellStart"/>
+      <w:r>
+        <w:rPr>
+          <w:rFonts w:cs="Arial"/>
+          <w:color w:val="000000"/>
+        </w:rPr>
+        <w:t>values</w:t>
+      </w:r>
+      <w:proofErr w:type="spellEnd"/>
+      <w:r>
+        <w:rPr>
+          <w:rFonts w:cs="Arial"/>
+          <w:color w:val="000000"/>
+        </w:rPr>
+        <w:t xml:space="preserve"> ('DHT11', '-16.833472', '-57.581266', 'Ativo', 1), ('DHT11', '-26.48766', '-52.20573', 'Ativo', 2), ('DHT11', '3.400894', '-61.739375', 'Ativo', 3), ('DHT11', '-23.644732', '-55.990157', 'Ativo', 4), ('DHT11', '-8.387535', '-72.995395', 'Ativo', 5), ('DHT11', '-29.123893', '-50.012725', 'Ativo', 6);</w:t>
+      </w:r>
+    </w:p>
+    <w:p/>
+    <w:p>
+      <w:pPr>
+        <w:spacing w:line="240" w:lineRule="auto"/>
+        <w:jc w:val="left"/>
         <w:rPr>
           <w:rFonts w:cs="Arial"/>
           <w:b/>
@@ -3823,41 +6780,63 @@
         </w:rPr>
       </w:pPr>
     </w:p>
-    <w:p/>
-    <w:p>
-      <w:pPr>
-        <w:pStyle w:val="Heading2"/>
-        <w:rPr>
-          <w:b/>
-        </w:rPr>
-      </w:pPr>
-      <w:bookmarkStart w:id="22" w:name="_Toc73427779"/>
-      <w:r>
-        <w:rPr>
-          <w:b/>
-        </w:rPr>
-        <w:t>Protótipo das telas, lógica e usabilidade</w:t>
-      </w:r>
-      <w:bookmarkEnd w:id="22"/>
-      <w:r>
-        <w:rPr>
-          <w:b/>
-        </w:rPr>
-        <w:t xml:space="preserve"> </w:t>
-      </w:r>
-    </w:p>
-    <w:p>
-      <w:r>
-        <w:tab/>
-      </w:r>
-      <w:r>
-        <w:t>Apresentar as telas construídas e sua lógica de navegação</w:t>
-      </w:r>
-    </w:p>
-    <w:p>
-      <w:pPr>
+    <w:p>
+      <w:r>
+        <w:rPr>
+          <w:highlight w:val="yellow"/>
+        </w:rPr>
+        <w:t>Físico do Banco de Dados</w:t>
+      </w:r>
+    </w:p>
+    <w:p>
+      <w:pPr>
+        <w:tabs>
+          <w:tab w:val="clear" w:pos="851"/>
+        </w:tabs>
         <w:spacing w:line="240" w:lineRule="auto"/>
         <w:jc w:val="left"/>
+      </w:pPr>
+      <w:r>
+        <w:br w:type="page"/>
+      </w:r>
+    </w:p>
+    <w:p>
+      <w:pPr>
+        <w:pStyle w:val="Heading2"/>
+        <w:rPr>
+          <w:b/>
+        </w:rPr>
+      </w:pPr>
+      <w:bookmarkStart w:id="22" w:name="_Toc73427779"/>
+      <w:r>
+        <w:rPr>
+          <w:b/>
+        </w:rPr>
+        <w:lastRenderedPageBreak/>
+        <w:t>Protótipo das telas, lógica e usabilidade</w:t>
+      </w:r>
+      <w:bookmarkEnd w:id="22"/>
+      <w:r>
+        <w:rPr>
+          <w:b/>
+        </w:rPr>
+        <w:t xml:space="preserve"> </w:t>
+      </w:r>
+    </w:p>
+    <w:p/>
+    <w:p/>
+    <w:p>
+      <w:r>
+        <w:rPr>
+          <w:highlight w:val="yellow"/>
+        </w:rPr>
+        <w:t>Apresentar as telas construídas e sua lógica de navegação</w:t>
+      </w:r>
+    </w:p>
+    <w:p>
+      <w:pPr>
+        <w:spacing w:line="240" w:lineRule="auto"/>
+        <w:jc w:val="left"/>
         <w:rPr>
           <w:rFonts w:cs="Arial"/>
           <w:b/>
@@ -3891,7 +6870,6 @@
         <w:rPr>
           <w:b/>
         </w:rPr>
-        <w:lastRenderedPageBreak/>
         <w:t>MÉTRICAS</w:t>
       </w:r>
       <w:bookmarkEnd w:id="23"/>
@@ -3900,12 +6878,28 @@
       <w:r>
         <w:tab/>
       </w:r>
-      <w:r>
+    </w:p>
+    <w:p>
+      <w:r>
+        <w:rPr>
+          <w:highlight w:val="yellow"/>
+        </w:rPr>
         <w:t>Apresentar as métricas definidas para o disparo dos alarmes. Explicar o conceito adotado</w:t>
       </w:r>
       <w:r>
-        <w:t>, limites, cores, etc.</w:t>
-      </w:r>
+        <w:rPr>
+          <w:highlight w:val="yellow"/>
+        </w:rPr>
+        <w:t xml:space="preserve">, limites, </w:t>
+      </w:r>
+      <w:proofErr w:type="gramStart"/>
+      <w:r>
+        <w:rPr>
+          <w:highlight w:val="yellow"/>
+        </w:rPr>
+        <w:t>cores, etc.</w:t>
+      </w:r>
+      <w:proofErr w:type="gramEnd"/>
     </w:p>
     <w:p>
       <w:pPr>
@@ -3922,12 +6916,12 @@
     <w:p>
       <w:pPr>
         <w:sectPr>
-          <w:headerReference w:type="even" r:id="rId25"/>
-          <w:headerReference w:type="default" r:id="rId26"/>
-          <w:footerReference w:type="even" r:id="rId27"/>
-          <w:footerReference w:type="default" r:id="rId28"/>
-          <w:headerReference w:type="first" r:id="rId29"/>
-          <w:footerReference w:type="first" r:id="rId30"/>
+          <w:headerReference w:type="even" r:id="rId27"/>
+          <w:headerReference w:type="default" r:id="rId28"/>
+          <w:footerReference w:type="even" r:id="rId29"/>
+          <w:footerReference w:type="default" r:id="rId30"/>
+          <w:headerReference w:type="first" r:id="rId31"/>
+          <w:footerReference w:type="first" r:id="rId32"/>
           <w:pgSz w:w="11907" w:h="16840" w:code="9"/>
           <w:pgMar w:top="1701" w:right="1134" w:bottom="1531" w:left="1701" w:header="720" w:footer="720" w:gutter="0"/>
           <w:cols w:space="708"/>
@@ -4013,6 +7007,11 @@
       </w:r>
     </w:p>
     <w:p>
+      <w:r>
+        <w:tab/>
+      </w:r>
+    </w:p>
+    <w:p>
       <w:pPr>
         <w:spacing w:line="240" w:lineRule="auto"/>
         <w:jc w:val="left"/>
@@ -4094,8 +7093,13 @@
         <w:t xml:space="preserve"> (</w:t>
       </w:r>
       <w:proofErr w:type="spellStart"/>
-      <w:r>
-        <w:t>telefone,e-meil</w:t>
+      <w:proofErr w:type="gramStart"/>
+      <w:r>
+        <w:t>telefone,e</w:t>
+      </w:r>
+      <w:proofErr w:type="gramEnd"/>
+      <w:r>
+        <w:t>-meil</w:t>
       </w:r>
       <w:proofErr w:type="spellEnd"/>
       <w:r>
@@ -4140,10 +7144,10 @@
           <w:noProof/>
         </w:rPr>
         <w:sectPr>
-          <w:headerReference w:type="default" r:id="rId31"/>
-          <w:footerReference w:type="default" r:id="rId32"/>
-          <w:headerReference w:type="first" r:id="rId33"/>
-          <w:footerReference w:type="first" r:id="rId34"/>
+          <w:headerReference w:type="default" r:id="rId33"/>
+          <w:footerReference w:type="default" r:id="rId34"/>
+          <w:headerReference w:type="first" r:id="rId35"/>
+          <w:footerReference w:type="first" r:id="rId36"/>
           <w:pgSz w:w="11907" w:h="16840" w:code="9"/>
           <w:pgMar w:top="1701" w:right="1134" w:bottom="1531" w:left="1701" w:header="720" w:footer="720" w:gutter="0"/>
           <w:cols w:space="708"/>
@@ -4156,19 +7160,40 @@
       <w:pPr>
         <w:pStyle w:val="FolhadeRostodosCaptulos"/>
       </w:pPr>
-      <w:fldSimple w:instr=" REF _Ref125307146 \w ">
-        <w:r>
-          <w:t>5</w:t>
-        </w:r>
-      </w:fldSimple>
+      <w:r>
+        <w:lastRenderedPageBreak/>
+        <w:fldChar w:fldCharType="begin"/>
+      </w:r>
+      <w:r>
+        <w:instrText xml:space="preserve"> REF _Ref125307146 \w </w:instrText>
+      </w:r>
+      <w:r>
+        <w:fldChar w:fldCharType="separate"/>
+      </w:r>
+      <w:r>
+        <w:t>5</w:t>
+      </w:r>
+      <w:r>
+        <w:fldChar w:fldCharType="end"/>
+      </w:r>
       <w:r>
         <w:tab/>
       </w:r>
-      <w:fldSimple w:instr=" REF _Ref125307146 ">
-        <w:r>
-          <w:t>CONCLUSÕES</w:t>
-        </w:r>
-      </w:fldSimple>
+      <w:r>
+        <w:fldChar w:fldCharType="begin"/>
+      </w:r>
+      <w:r>
+        <w:instrText xml:space="preserve"> REF _Ref125307146 </w:instrText>
+      </w:r>
+      <w:r>
+        <w:fldChar w:fldCharType="separate"/>
+      </w:r>
+      <w:r>
+        <w:t>CONCLUSÕES</w:t>
+      </w:r>
+      <w:r>
+        <w:fldChar w:fldCharType="end"/>
+      </w:r>
     </w:p>
     <w:p>
       <w:pPr>
@@ -4219,12 +7244,14 @@
         </w:rPr>
         <w:t>Cumprimento dos requisitos, performance, usabilidade</w:t>
       </w:r>
+      <w:proofErr w:type="gramStart"/>
       <w:r>
         <w:t>.</w:t>
       </w:r>
       <w:r>
         <w:t xml:space="preserve"> ???</w:t>
       </w:r>
+      <w:proofErr w:type="gramEnd"/>
     </w:p>
     <w:p>
       <w:pPr>
@@ -4388,11 +7415,11 @@
           <w:tab w:val="clear" w:pos="851"/>
         </w:tabs>
         <w:sectPr>
-          <w:headerReference w:type="even" r:id="rId35"/>
-          <w:headerReference w:type="default" r:id="rId36"/>
-          <w:footerReference w:type="default" r:id="rId37"/>
-          <w:headerReference w:type="first" r:id="rId38"/>
-          <w:footerReference w:type="first" r:id="rId39"/>
+          <w:headerReference w:type="even" r:id="rId37"/>
+          <w:headerReference w:type="default" r:id="rId38"/>
+          <w:footerReference w:type="default" r:id="rId39"/>
+          <w:headerReference w:type="first" r:id="rId40"/>
+          <w:footerReference w:type="first" r:id="rId41"/>
           <w:type w:val="continuous"/>
           <w:pgSz w:w="11907" w:h="16840" w:code="9"/>
           <w:pgMar w:top="1701" w:right="1134" w:bottom="1531" w:left="1701" w:header="720" w:footer="720" w:gutter="0"/>
@@ -4480,7 +7507,7 @@
         </w:rPr>
         <w:t xml:space="preserve">v. 32, n. 3, p. 635-40, Apr-May 2004. ISSN 0363-5465 (Print). Disponível em: &lt; </w:t>
       </w:r>
-      <w:hyperlink r:id="rId40" w:history="1">
+      <w:hyperlink r:id="rId42" w:history="1">
         <w:r>
           <w:rPr>
             <w:rStyle w:val="Hyperlink"/>
@@ -4763,7 +7790,7 @@
         </w:rPr>
         <w:t xml:space="preserve">Disponível em: &lt; </w:t>
       </w:r>
-      <w:hyperlink r:id="rId41" w:history="1">
+      <w:hyperlink r:id="rId43" w:history="1">
         <w:r>
           <w:rPr>
             <w:rStyle w:val="Hyperlink"/>
@@ -4826,10 +7853,10 @@
       </w:pPr>
     </w:p>
     <w:sectPr>
-      <w:headerReference w:type="default" r:id="rId42"/>
-      <w:footerReference w:type="default" r:id="rId43"/>
-      <w:headerReference w:type="first" r:id="rId44"/>
-      <w:footerReference w:type="first" r:id="rId45"/>
+      <w:headerReference w:type="default" r:id="rId44"/>
+      <w:footerReference w:type="default" r:id="rId45"/>
+      <w:headerReference w:type="first" r:id="rId46"/>
+      <w:footerReference w:type="first" r:id="rId47"/>
       <w:pgSz w:w="11907" w:h="16840" w:code="9"/>
       <w:pgMar w:top="1701" w:right="1134" w:bottom="1531" w:left="1701" w:header="709" w:footer="709" w:gutter="0"/>
       <w:cols w:space="708"/>
@@ -15637,6 +18664,11 @@
       <w:shd w:val="clear" w:color="auto" w:fill="E1DFDD"/>
     </w:rPr>
   </w:style>
+  <w:style w:type="character" w:customStyle="1" w:styleId="latin24compacttimestamp-2v7xiq">
+    <w:name w:val="latin24compacttimestamp-2v7xiq"/>
+    <w:basedOn w:val="DefaultParagraphFont"/>
+    <w:rsid w:val="00787094"/>
+  </w:style>
 </w:styles>
 </file>
 

</xml_diff>